<commit_message>
Added analysis 10_1-10_3 in Звіт БМТП 10
</commit_message>
<xml_diff>
--- a/lab10/Report/Звіт БМТП 10.docx
+++ b/lab10/Report/Звіт БМТП 10.docx
@@ -772,7 +772,7 @@
           <w:noProof/>
         </w:rPr>
         <w:drawing>
-          <wp:inline distT="0" distB="0" distL="0" distR="0" wp14:anchorId="6D7C1249" wp14:editId="4BB56B57">
+          <wp:inline distT="0" distB="0" distL="0" distR="0" wp14:anchorId="6D7C1249" wp14:editId="1B38D787">
             <wp:extent cx="3149681" cy="4457700"/>
             <wp:effectExtent l="0" t="0" r="0" b="0"/>
             <wp:docPr id="929794417" name="Рисунок 1"/>
@@ -823,12 +823,1395 @@
     </w:p>
     <w:p>
       <w:pPr>
-        <w:jc w:val="center"/>
-        <w:rPr>
-          <w:b/>
-          <w:bCs/>
-          <w:sz w:val="28"/>
-          <w:szCs w:val="28"/>
+        <w:spacing w:line="360" w:lineRule="auto"/>
+        <w:ind w:left="284" w:right="284" w:firstLine="709"/>
+        <w:jc w:val="both"/>
+        <w:rPr>
+          <w:b/>
+          <w:sz w:val="28"/>
+          <w:szCs w:val="28"/>
+        </w:rPr>
+      </w:pPr>
+      <w:proofErr w:type="spellStart"/>
+      <w:r>
+        <w:rPr>
+          <w:b/>
+          <w:sz w:val="28"/>
+          <w:szCs w:val="28"/>
+          <w:lang w:val="ru-RU"/>
+        </w:rPr>
+        <w:lastRenderedPageBreak/>
+        <w:t>Завдання</w:t>
+      </w:r>
+      <w:proofErr w:type="spellEnd"/>
+      <w:r>
+        <w:rPr>
+          <w:b/>
+          <w:sz w:val="28"/>
+          <w:szCs w:val="28"/>
+          <w:lang w:val="ru-RU"/>
+        </w:rPr>
+        <w:t xml:space="preserve"> </w:t>
+      </w:r>
+      <w:r>
+        <w:rPr>
+          <w:b/>
+          <w:sz w:val="28"/>
+          <w:szCs w:val="28"/>
+        </w:rPr>
+        <w:t xml:space="preserve">по </w:t>
+      </w:r>
+      <w:proofErr w:type="spellStart"/>
+      <w:r>
+        <w:rPr>
+          <w:b/>
+          <w:sz w:val="28"/>
+          <w:szCs w:val="28"/>
+          <w:lang w:val="ru-RU"/>
+        </w:rPr>
+        <w:t>варіанту</w:t>
+      </w:r>
+      <w:proofErr w:type="spellEnd"/>
+      <w:r>
+        <w:rPr>
+          <w:b/>
+          <w:sz w:val="28"/>
+          <w:szCs w:val="28"/>
+          <w:lang w:val="ru-RU"/>
+        </w:rPr>
+        <w:t>:</w:t>
+      </w:r>
+    </w:p>
+    <w:p>
+      <w:pPr>
+        <w:spacing w:line="360" w:lineRule="auto"/>
+        <w:ind w:left="284" w:right="284" w:firstLine="709"/>
+        <w:jc w:val="both"/>
+        <w:rPr>
+          <w:b/>
+          <w:sz w:val="28"/>
+          <w:szCs w:val="28"/>
+          <w:lang w:val="ru-RU"/>
+        </w:rPr>
+      </w:pPr>
+      <w:proofErr w:type="spellStart"/>
+      <w:r>
+        <w:rPr>
+          <w:b/>
+          <w:sz w:val="28"/>
+          <w:szCs w:val="28"/>
+          <w:lang w:val="ru-RU"/>
+        </w:rPr>
+        <w:t>Аналіз</w:t>
+      </w:r>
+      <w:proofErr w:type="spellEnd"/>
+      <w:r>
+        <w:rPr>
+          <w:b/>
+          <w:sz w:val="28"/>
+          <w:szCs w:val="28"/>
+          <w:lang w:val="ru-RU"/>
+        </w:rPr>
+        <w:t xml:space="preserve"> та постановка </w:t>
+      </w:r>
+      <w:proofErr w:type="spellStart"/>
+      <w:r>
+        <w:rPr>
+          <w:b/>
+          <w:sz w:val="28"/>
+          <w:szCs w:val="28"/>
+          <w:lang w:val="ru-RU"/>
+        </w:rPr>
+        <w:t>з</w:t>
+      </w:r>
+      <w:r>
+        <w:rPr>
+          <w:b/>
+          <w:sz w:val="28"/>
+          <w:szCs w:val="28"/>
+          <w:lang w:val="ru-RU"/>
+        </w:rPr>
+        <w:t>адач</w:t>
+      </w:r>
+      <w:r>
+        <w:rPr>
+          <w:b/>
+          <w:sz w:val="28"/>
+          <w:szCs w:val="28"/>
+          <w:lang w:val="ru-RU"/>
+        </w:rPr>
+        <w:t>і</w:t>
+      </w:r>
+      <w:proofErr w:type="spellEnd"/>
+      <w:r>
+        <w:rPr>
+          <w:b/>
+          <w:sz w:val="28"/>
+          <w:szCs w:val="28"/>
+          <w:lang w:val="ru-RU"/>
+        </w:rPr>
+        <w:t xml:space="preserve"> </w:t>
+      </w:r>
+      <w:r>
+        <w:rPr>
+          <w:b/>
+          <w:sz w:val="28"/>
+          <w:szCs w:val="28"/>
+          <w:lang w:val="ru-RU"/>
+        </w:rPr>
+        <w:t>10</w:t>
+      </w:r>
+      <w:r>
+        <w:rPr>
+          <w:b/>
+          <w:sz w:val="28"/>
+          <w:szCs w:val="28"/>
+          <w:lang w:val="ru-RU"/>
+        </w:rPr>
+        <w:t>.1</w:t>
+      </w:r>
+    </w:p>
+    <w:p>
+      <w:pPr>
+        <w:spacing w:line="360" w:lineRule="auto"/>
+        <w:ind w:left="284" w:right="284" w:firstLine="709"/>
+        <w:jc w:val="both"/>
+        <w:rPr>
+          <w:bCs/>
+          <w:sz w:val="28"/>
+          <w:szCs w:val="28"/>
+        </w:rPr>
+      </w:pPr>
+      <w:proofErr w:type="spellStart"/>
+      <w:r>
+        <w:rPr>
+          <w:bCs/>
+          <w:sz w:val="28"/>
+          <w:szCs w:val="28"/>
+          <w:lang w:val="ru-RU"/>
+        </w:rPr>
+        <w:t>Вх</w:t>
+      </w:r>
+      <w:proofErr w:type="spellEnd"/>
+      <w:r>
+        <w:rPr>
+          <w:bCs/>
+          <w:sz w:val="28"/>
+          <w:szCs w:val="28"/>
+        </w:rPr>
+        <w:t xml:space="preserve">: </w:t>
+      </w:r>
+      <w:r>
+        <w:rPr>
+          <w:bCs/>
+          <w:sz w:val="28"/>
+          <w:szCs w:val="28"/>
+          <w:lang w:val="en-US"/>
+        </w:rPr>
+        <w:t>file</w:t>
+      </w:r>
+      <w:r>
+        <w:rPr>
+          <w:bCs/>
+          <w:sz w:val="28"/>
+          <w:szCs w:val="28"/>
+        </w:rPr>
+        <w:t>_</w:t>
+      </w:r>
+      <w:r>
+        <w:rPr>
+          <w:bCs/>
+          <w:sz w:val="28"/>
+          <w:szCs w:val="28"/>
+          <w:lang w:val="en-US"/>
+        </w:rPr>
+        <w:t>name</w:t>
+      </w:r>
+      <w:r>
+        <w:rPr>
+          <w:bCs/>
+          <w:sz w:val="28"/>
+          <w:szCs w:val="28"/>
+        </w:rPr>
+        <w:t xml:space="preserve"> - </w:t>
+      </w:r>
+      <w:r>
+        <w:rPr>
+          <w:bCs/>
+          <w:sz w:val="28"/>
+          <w:szCs w:val="28"/>
+          <w:lang w:val="ru-RU"/>
+        </w:rPr>
+        <w:t>типу</w:t>
+      </w:r>
+      <w:r>
+        <w:rPr>
+          <w:bCs/>
+          <w:sz w:val="28"/>
+          <w:szCs w:val="28"/>
+        </w:rPr>
+        <w:t xml:space="preserve"> </w:t>
+      </w:r>
+      <w:r>
+        <w:rPr>
+          <w:bCs/>
+          <w:sz w:val="28"/>
+          <w:szCs w:val="28"/>
+          <w:lang w:val="en-US"/>
+        </w:rPr>
+        <w:t>const</w:t>
+      </w:r>
+      <w:r>
+        <w:rPr>
+          <w:bCs/>
+          <w:sz w:val="28"/>
+          <w:szCs w:val="28"/>
+        </w:rPr>
+        <w:t xml:space="preserve"> </w:t>
+      </w:r>
+      <w:r>
+        <w:rPr>
+          <w:bCs/>
+          <w:sz w:val="28"/>
+          <w:szCs w:val="28"/>
+          <w:lang w:val="en-US"/>
+        </w:rPr>
+        <w:t>char</w:t>
+      </w:r>
+      <w:r>
+        <w:rPr>
+          <w:bCs/>
+          <w:sz w:val="28"/>
+          <w:szCs w:val="28"/>
+        </w:rPr>
+        <w:t>*</w:t>
+      </w:r>
+    </w:p>
+    <w:p>
+      <w:pPr>
+        <w:spacing w:line="360" w:lineRule="auto"/>
+        <w:ind w:left="284" w:right="284" w:firstLine="709"/>
+        <w:jc w:val="both"/>
+        <w:rPr>
+          <w:bCs/>
+          <w:sz w:val="28"/>
+          <w:szCs w:val="28"/>
+        </w:rPr>
+      </w:pPr>
+      <w:proofErr w:type="spellStart"/>
+      <w:r>
+        <w:rPr>
+          <w:bCs/>
+          <w:sz w:val="28"/>
+          <w:szCs w:val="28"/>
+          <w:lang w:val="ru-RU"/>
+        </w:rPr>
+        <w:t>Вих</w:t>
+      </w:r>
+      <w:proofErr w:type="spellEnd"/>
+      <w:r>
+        <w:rPr>
+          <w:bCs/>
+          <w:sz w:val="28"/>
+          <w:szCs w:val="28"/>
+        </w:rPr>
+        <w:t xml:space="preserve">: </w:t>
+      </w:r>
+      <w:r>
+        <w:rPr>
+          <w:bCs/>
+          <w:sz w:val="28"/>
+          <w:szCs w:val="28"/>
+        </w:rPr>
+        <w:t xml:space="preserve">Оновлений файл </w:t>
+      </w:r>
+      <w:r>
+        <w:rPr>
+          <w:bCs/>
+          <w:sz w:val="28"/>
+          <w:szCs w:val="28"/>
+          <w:lang w:val="en-US"/>
+        </w:rPr>
+        <w:t>file</w:t>
+      </w:r>
+      <w:r>
+        <w:rPr>
+          <w:bCs/>
+          <w:sz w:val="28"/>
+          <w:szCs w:val="28"/>
+        </w:rPr>
+        <w:t>_</w:t>
+      </w:r>
+      <w:r>
+        <w:rPr>
+          <w:bCs/>
+          <w:sz w:val="28"/>
+          <w:szCs w:val="28"/>
+          <w:lang w:val="en-US"/>
+        </w:rPr>
+        <w:t>name</w:t>
+      </w:r>
+      <w:r>
+        <w:rPr>
+          <w:bCs/>
+          <w:sz w:val="28"/>
+          <w:szCs w:val="28"/>
+        </w:rPr>
+        <w:t>.</w:t>
+      </w:r>
+      <w:r>
+        <w:rPr>
+          <w:bCs/>
+          <w:sz w:val="28"/>
+          <w:szCs w:val="28"/>
+          <w:lang w:val="en-US"/>
+        </w:rPr>
+        <w:t>txt</w:t>
+      </w:r>
+      <w:r>
+        <w:rPr>
+          <w:bCs/>
+          <w:sz w:val="28"/>
+          <w:szCs w:val="28"/>
+        </w:rPr>
+        <w:t xml:space="preserve">, </w:t>
+      </w:r>
+      <w:r>
+        <w:rPr>
+          <w:bCs/>
+          <w:sz w:val="28"/>
+          <w:szCs w:val="28"/>
+        </w:rPr>
+        <w:t>оновлення мають авторську інформацію та кількість символів у вхідному файлі, повідомлення щодо наявності заданих у ТЗ слів.</w:t>
+      </w:r>
+    </w:p>
+    <w:p>
+      <w:pPr>
+        <w:spacing w:line="360" w:lineRule="auto"/>
+        <w:ind w:left="284" w:right="284" w:firstLine="709"/>
+        <w:jc w:val="both"/>
+        <w:rPr>
+          <w:b/>
+          <w:sz w:val="28"/>
+          <w:szCs w:val="28"/>
+          <w:lang w:val="ru-RU"/>
+        </w:rPr>
+      </w:pPr>
+      <w:proofErr w:type="spellStart"/>
+      <w:r>
+        <w:rPr>
+          <w:b/>
+          <w:sz w:val="28"/>
+          <w:szCs w:val="28"/>
+          <w:lang w:val="ru-RU"/>
+        </w:rPr>
+        <w:t>Аналіз</w:t>
+      </w:r>
+      <w:proofErr w:type="spellEnd"/>
+      <w:r>
+        <w:rPr>
+          <w:b/>
+          <w:sz w:val="28"/>
+          <w:szCs w:val="28"/>
+          <w:lang w:val="ru-RU"/>
+        </w:rPr>
+        <w:t xml:space="preserve"> та постановка </w:t>
+      </w:r>
+      <w:proofErr w:type="spellStart"/>
+      <w:r>
+        <w:rPr>
+          <w:b/>
+          <w:sz w:val="28"/>
+          <w:szCs w:val="28"/>
+          <w:lang w:val="ru-RU"/>
+        </w:rPr>
+        <w:t>з</w:t>
+      </w:r>
+      <w:r>
+        <w:rPr>
+          <w:b/>
+          <w:sz w:val="28"/>
+          <w:szCs w:val="28"/>
+          <w:lang w:val="ru-RU"/>
+        </w:rPr>
+        <w:t>адач</w:t>
+      </w:r>
+      <w:r>
+        <w:rPr>
+          <w:b/>
+          <w:sz w:val="28"/>
+          <w:szCs w:val="28"/>
+          <w:lang w:val="ru-RU"/>
+        </w:rPr>
+        <w:t>і</w:t>
+      </w:r>
+      <w:proofErr w:type="spellEnd"/>
+      <w:r>
+        <w:rPr>
+          <w:b/>
+          <w:sz w:val="28"/>
+          <w:szCs w:val="28"/>
+          <w:lang w:val="ru-RU"/>
+        </w:rPr>
+        <w:t xml:space="preserve"> </w:t>
+      </w:r>
+      <w:r>
+        <w:rPr>
+          <w:b/>
+          <w:sz w:val="28"/>
+          <w:szCs w:val="28"/>
+          <w:lang w:val="ru-RU"/>
+        </w:rPr>
+        <w:t>10</w:t>
+      </w:r>
+      <w:r>
+        <w:rPr>
+          <w:b/>
+          <w:sz w:val="28"/>
+          <w:szCs w:val="28"/>
+          <w:lang w:val="ru-RU"/>
+        </w:rPr>
+        <w:t>.</w:t>
+      </w:r>
+      <w:r>
+        <w:rPr>
+          <w:b/>
+          <w:sz w:val="28"/>
+          <w:szCs w:val="28"/>
+          <w:lang w:val="ru-RU"/>
+        </w:rPr>
+        <w:t>2</w:t>
+      </w:r>
+    </w:p>
+    <w:p>
+      <w:pPr>
+        <w:spacing w:line="360" w:lineRule="auto"/>
+        <w:ind w:left="284" w:right="284" w:firstLine="709"/>
+        <w:jc w:val="both"/>
+        <w:rPr>
+          <w:bCs/>
+          <w:sz w:val="28"/>
+          <w:szCs w:val="28"/>
+          <w:lang w:val="en-US"/>
+        </w:rPr>
+      </w:pPr>
+      <w:proofErr w:type="spellStart"/>
+      <w:r>
+        <w:rPr>
+          <w:bCs/>
+          <w:sz w:val="28"/>
+          <w:szCs w:val="28"/>
+        </w:rPr>
+        <w:t>Вх</w:t>
+      </w:r>
+      <w:proofErr w:type="spellEnd"/>
+      <w:r>
+        <w:rPr>
+          <w:bCs/>
+          <w:sz w:val="28"/>
+          <w:szCs w:val="28"/>
+        </w:rPr>
+        <w:t xml:space="preserve">: </w:t>
+      </w:r>
+      <w:r>
+        <w:rPr>
+          <w:bCs/>
+          <w:sz w:val="28"/>
+          <w:szCs w:val="28"/>
+          <w:lang w:val="en-US"/>
+        </w:rPr>
+        <w:t>file</w:t>
+      </w:r>
+      <w:r>
+        <w:rPr>
+          <w:bCs/>
+          <w:sz w:val="28"/>
+          <w:szCs w:val="28"/>
+        </w:rPr>
+        <w:t>_</w:t>
+      </w:r>
+      <w:r>
+        <w:rPr>
+          <w:bCs/>
+          <w:sz w:val="28"/>
+          <w:szCs w:val="28"/>
+          <w:lang w:val="en-US"/>
+        </w:rPr>
+        <w:t>name</w:t>
+      </w:r>
+      <w:r>
+        <w:rPr>
+          <w:bCs/>
+          <w:sz w:val="28"/>
+          <w:szCs w:val="28"/>
+        </w:rPr>
+        <w:t xml:space="preserve"> - типу </w:t>
+      </w:r>
+      <w:r>
+        <w:rPr>
+          <w:bCs/>
+          <w:sz w:val="28"/>
+          <w:szCs w:val="28"/>
+          <w:lang w:val="en-US"/>
+        </w:rPr>
+        <w:t>const char*</w:t>
+      </w:r>
+    </w:p>
+    <w:p>
+      <w:pPr>
+        <w:spacing w:line="360" w:lineRule="auto"/>
+        <w:ind w:left="284" w:right="284" w:firstLine="709"/>
+        <w:jc w:val="both"/>
+        <w:rPr>
+          <w:bCs/>
+          <w:sz w:val="28"/>
+          <w:szCs w:val="28"/>
+        </w:rPr>
+      </w:pPr>
+      <w:proofErr w:type="spellStart"/>
+      <w:r>
+        <w:rPr>
+          <w:bCs/>
+          <w:sz w:val="28"/>
+          <w:szCs w:val="28"/>
+        </w:rPr>
+        <w:t>Вих</w:t>
+      </w:r>
+      <w:proofErr w:type="spellEnd"/>
+      <w:r>
+        <w:rPr>
+          <w:bCs/>
+          <w:sz w:val="28"/>
+          <w:szCs w:val="28"/>
+        </w:rPr>
+        <w:t xml:space="preserve">: </w:t>
+      </w:r>
+      <w:proofErr w:type="spellStart"/>
+      <w:r>
+        <w:rPr>
+          <w:bCs/>
+          <w:sz w:val="28"/>
+          <w:szCs w:val="28"/>
+        </w:rPr>
+        <w:t>дозапис</w:t>
+      </w:r>
+      <w:proofErr w:type="spellEnd"/>
+      <w:r>
+        <w:rPr>
+          <w:bCs/>
+          <w:sz w:val="28"/>
+          <w:szCs w:val="28"/>
+        </w:rPr>
+        <w:t xml:space="preserve"> у </w:t>
+      </w:r>
+      <w:r>
+        <w:rPr>
+          <w:bCs/>
+          <w:sz w:val="28"/>
+          <w:szCs w:val="28"/>
+          <w:lang w:val="en-US"/>
+        </w:rPr>
+        <w:t>file</w:t>
+      </w:r>
+      <w:r>
+        <w:rPr>
+          <w:bCs/>
+          <w:sz w:val="28"/>
+          <w:szCs w:val="28"/>
+        </w:rPr>
+        <w:t>_</w:t>
+      </w:r>
+      <w:r>
+        <w:rPr>
+          <w:bCs/>
+          <w:sz w:val="28"/>
+          <w:szCs w:val="28"/>
+          <w:lang w:val="en-US"/>
+        </w:rPr>
+        <w:t>name</w:t>
+      </w:r>
+      <w:r>
+        <w:rPr>
+          <w:bCs/>
+          <w:sz w:val="28"/>
+          <w:szCs w:val="28"/>
+        </w:rPr>
+        <w:t>.</w:t>
+      </w:r>
+      <w:r>
+        <w:rPr>
+          <w:bCs/>
+          <w:sz w:val="28"/>
+          <w:szCs w:val="28"/>
+          <w:lang w:val="en-US"/>
+        </w:rPr>
+        <w:t>txt</w:t>
+      </w:r>
+      <w:r>
+        <w:rPr>
+          <w:bCs/>
+          <w:sz w:val="28"/>
+          <w:szCs w:val="28"/>
+        </w:rPr>
+        <w:t xml:space="preserve">, </w:t>
+      </w:r>
+      <w:r>
+        <w:rPr>
+          <w:bCs/>
+          <w:sz w:val="28"/>
+          <w:szCs w:val="28"/>
+        </w:rPr>
+        <w:t>а саме</w:t>
+      </w:r>
+      <w:r>
+        <w:rPr>
+          <w:bCs/>
+          <w:sz w:val="28"/>
+          <w:szCs w:val="28"/>
+        </w:rPr>
+        <w:t xml:space="preserve"> перелік символів України згідно зі ст. 20 Конституції України</w:t>
+      </w:r>
+      <w:r>
+        <w:rPr>
+          <w:bCs/>
+          <w:sz w:val="28"/>
+          <w:szCs w:val="28"/>
+        </w:rPr>
+        <w:t xml:space="preserve">, дату </w:t>
+      </w:r>
+      <w:proofErr w:type="spellStart"/>
+      <w:r>
+        <w:rPr>
+          <w:bCs/>
+          <w:sz w:val="28"/>
+          <w:szCs w:val="28"/>
+        </w:rPr>
+        <w:t>дозапису</w:t>
+      </w:r>
+      <w:proofErr w:type="spellEnd"/>
+      <w:r>
+        <w:rPr>
+          <w:bCs/>
+          <w:sz w:val="28"/>
+          <w:szCs w:val="28"/>
+        </w:rPr>
+        <w:t xml:space="preserve"> </w:t>
+      </w:r>
+      <w:proofErr w:type="spellStart"/>
+      <w:r>
+        <w:rPr>
+          <w:bCs/>
+          <w:sz w:val="28"/>
+          <w:szCs w:val="28"/>
+        </w:rPr>
+        <w:t>інформції</w:t>
+      </w:r>
+      <w:proofErr w:type="spellEnd"/>
+      <w:r>
+        <w:rPr>
+          <w:bCs/>
+          <w:sz w:val="28"/>
+          <w:szCs w:val="28"/>
+        </w:rPr>
+        <w:t>.</w:t>
+      </w:r>
+    </w:p>
+    <w:p>
+      <w:pPr>
+        <w:spacing w:line="360" w:lineRule="auto"/>
+        <w:ind w:left="284" w:right="284" w:firstLine="709"/>
+        <w:jc w:val="both"/>
+        <w:rPr>
+          <w:b/>
+          <w:sz w:val="28"/>
+          <w:szCs w:val="28"/>
+          <w:lang w:val="ru-RU"/>
+        </w:rPr>
+      </w:pPr>
+      <w:proofErr w:type="spellStart"/>
+      <w:r>
+        <w:rPr>
+          <w:b/>
+          <w:sz w:val="28"/>
+          <w:szCs w:val="28"/>
+          <w:lang w:val="ru-RU"/>
+        </w:rPr>
+        <w:t>Аналіз</w:t>
+      </w:r>
+      <w:proofErr w:type="spellEnd"/>
+      <w:r>
+        <w:rPr>
+          <w:b/>
+          <w:sz w:val="28"/>
+          <w:szCs w:val="28"/>
+          <w:lang w:val="ru-RU"/>
+        </w:rPr>
+        <w:t xml:space="preserve"> та постановка </w:t>
+      </w:r>
+      <w:proofErr w:type="spellStart"/>
+      <w:r>
+        <w:rPr>
+          <w:b/>
+          <w:sz w:val="28"/>
+          <w:szCs w:val="28"/>
+          <w:lang w:val="ru-RU"/>
+        </w:rPr>
+        <w:t>з</w:t>
+      </w:r>
+      <w:r>
+        <w:rPr>
+          <w:b/>
+          <w:sz w:val="28"/>
+          <w:szCs w:val="28"/>
+          <w:lang w:val="ru-RU"/>
+        </w:rPr>
+        <w:t>адач</w:t>
+      </w:r>
+      <w:r>
+        <w:rPr>
+          <w:b/>
+          <w:sz w:val="28"/>
+          <w:szCs w:val="28"/>
+          <w:lang w:val="ru-RU"/>
+        </w:rPr>
+        <w:t>і</w:t>
+      </w:r>
+      <w:proofErr w:type="spellEnd"/>
+      <w:r>
+        <w:rPr>
+          <w:b/>
+          <w:sz w:val="28"/>
+          <w:szCs w:val="28"/>
+          <w:lang w:val="ru-RU"/>
+        </w:rPr>
+        <w:t xml:space="preserve"> </w:t>
+      </w:r>
+      <w:r>
+        <w:rPr>
+          <w:b/>
+          <w:sz w:val="28"/>
+          <w:szCs w:val="28"/>
+          <w:lang w:val="ru-RU"/>
+        </w:rPr>
+        <w:t>10</w:t>
+      </w:r>
+      <w:r>
+        <w:rPr>
+          <w:b/>
+          <w:sz w:val="28"/>
+          <w:szCs w:val="28"/>
+          <w:lang w:val="ru-RU"/>
+        </w:rPr>
+        <w:t>.</w:t>
+      </w:r>
+      <w:r>
+        <w:rPr>
+          <w:b/>
+          <w:sz w:val="28"/>
+          <w:szCs w:val="28"/>
+          <w:lang w:val="ru-RU"/>
+        </w:rPr>
+        <w:t>3</w:t>
+      </w:r>
+    </w:p>
+    <w:p>
+      <w:pPr>
+        <w:spacing w:line="360" w:lineRule="auto"/>
+        <w:ind w:left="284" w:right="284" w:firstLine="709"/>
+        <w:jc w:val="both"/>
+        <w:rPr>
+          <w:bCs/>
+          <w:sz w:val="28"/>
+          <w:szCs w:val="28"/>
+        </w:rPr>
+      </w:pPr>
+      <w:proofErr w:type="spellStart"/>
+      <w:r>
+        <w:rPr>
+          <w:bCs/>
+          <w:sz w:val="28"/>
+          <w:szCs w:val="28"/>
+        </w:rPr>
+        <w:t>Вх</w:t>
+      </w:r>
+      <w:proofErr w:type="spellEnd"/>
+      <w:r>
+        <w:rPr>
+          <w:bCs/>
+          <w:sz w:val="28"/>
+          <w:szCs w:val="28"/>
+        </w:rPr>
+        <w:t xml:space="preserve">: </w:t>
+      </w:r>
+      <w:r>
+        <w:rPr>
+          <w:bCs/>
+          <w:sz w:val="28"/>
+          <w:szCs w:val="28"/>
+          <w:lang w:val="en-US"/>
+        </w:rPr>
+        <w:t>x</w:t>
+      </w:r>
+      <w:r>
+        <w:rPr>
+          <w:bCs/>
+          <w:sz w:val="28"/>
+          <w:szCs w:val="28"/>
+        </w:rPr>
+        <w:t xml:space="preserve">, </w:t>
+      </w:r>
+      <w:r>
+        <w:rPr>
+          <w:bCs/>
+          <w:sz w:val="28"/>
+          <w:szCs w:val="28"/>
+          <w:lang w:val="en-US"/>
+        </w:rPr>
+        <w:t>y</w:t>
+      </w:r>
+      <w:r>
+        <w:rPr>
+          <w:bCs/>
+          <w:sz w:val="28"/>
+          <w:szCs w:val="28"/>
+        </w:rPr>
+        <w:t xml:space="preserve">, </w:t>
+      </w:r>
+      <w:r>
+        <w:rPr>
+          <w:bCs/>
+          <w:sz w:val="28"/>
+          <w:szCs w:val="28"/>
+          <w:lang w:val="en-US"/>
+        </w:rPr>
+        <w:t>z</w:t>
+      </w:r>
+      <w:r>
+        <w:rPr>
+          <w:bCs/>
+          <w:sz w:val="28"/>
+          <w:szCs w:val="28"/>
+        </w:rPr>
+        <w:t xml:space="preserve">, </w:t>
+      </w:r>
+      <w:r>
+        <w:rPr>
+          <w:bCs/>
+          <w:sz w:val="28"/>
+          <w:szCs w:val="28"/>
+          <w:lang w:val="en-US"/>
+        </w:rPr>
+        <w:t>b</w:t>
+      </w:r>
+      <w:r>
+        <w:rPr>
+          <w:bCs/>
+          <w:sz w:val="28"/>
+          <w:szCs w:val="28"/>
+        </w:rPr>
+        <w:t xml:space="preserve"> – значення типу </w:t>
+      </w:r>
+      <w:r>
+        <w:rPr>
+          <w:bCs/>
+          <w:sz w:val="28"/>
+          <w:szCs w:val="28"/>
+          <w:lang w:val="en-US"/>
+        </w:rPr>
+        <w:t>int</w:t>
+      </w:r>
+      <w:r>
+        <w:rPr>
+          <w:bCs/>
+          <w:sz w:val="28"/>
+          <w:szCs w:val="28"/>
+        </w:rPr>
+        <w:t xml:space="preserve">, </w:t>
+      </w:r>
+      <w:r>
+        <w:rPr>
+          <w:bCs/>
+          <w:sz w:val="28"/>
+          <w:szCs w:val="28"/>
+        </w:rPr>
+        <w:t xml:space="preserve"> та </w:t>
+      </w:r>
+      <w:r>
+        <w:rPr>
+          <w:bCs/>
+          <w:sz w:val="28"/>
+          <w:szCs w:val="28"/>
+          <w:lang w:val="en-US"/>
+        </w:rPr>
+        <w:t>file</w:t>
+      </w:r>
+      <w:r>
+        <w:rPr>
+          <w:bCs/>
+          <w:sz w:val="28"/>
+          <w:szCs w:val="28"/>
+        </w:rPr>
+        <w:t>_</w:t>
+      </w:r>
+      <w:r>
+        <w:rPr>
+          <w:bCs/>
+          <w:sz w:val="28"/>
+          <w:szCs w:val="28"/>
+          <w:lang w:val="en-US"/>
+        </w:rPr>
+        <w:t>name</w:t>
+      </w:r>
+      <w:r>
+        <w:rPr>
+          <w:bCs/>
+          <w:sz w:val="28"/>
+          <w:szCs w:val="28"/>
+        </w:rPr>
+        <w:t xml:space="preserve"> </w:t>
+      </w:r>
+      <w:r>
+        <w:rPr>
+          <w:bCs/>
+          <w:sz w:val="28"/>
+          <w:szCs w:val="28"/>
+        </w:rPr>
+        <w:t>–</w:t>
+      </w:r>
+      <w:r>
+        <w:rPr>
+          <w:bCs/>
+          <w:sz w:val="28"/>
+          <w:szCs w:val="28"/>
+        </w:rPr>
+        <w:t xml:space="preserve"> </w:t>
+      </w:r>
+      <w:r>
+        <w:rPr>
+          <w:bCs/>
+          <w:sz w:val="28"/>
+          <w:szCs w:val="28"/>
+        </w:rPr>
+        <w:t xml:space="preserve">типу </w:t>
+      </w:r>
+      <w:r>
+        <w:rPr>
+          <w:bCs/>
+          <w:sz w:val="28"/>
+          <w:szCs w:val="28"/>
+          <w:lang w:val="en-US"/>
+        </w:rPr>
+        <w:t>const</w:t>
+      </w:r>
+      <w:r>
+        <w:rPr>
+          <w:bCs/>
+          <w:sz w:val="28"/>
+          <w:szCs w:val="28"/>
+        </w:rPr>
+        <w:t xml:space="preserve"> </w:t>
+      </w:r>
+      <w:r>
+        <w:rPr>
+          <w:bCs/>
+          <w:sz w:val="28"/>
+          <w:szCs w:val="28"/>
+          <w:lang w:val="en-US"/>
+        </w:rPr>
+        <w:t>char</w:t>
+      </w:r>
+      <w:r>
+        <w:rPr>
+          <w:bCs/>
+          <w:sz w:val="28"/>
+          <w:szCs w:val="28"/>
+        </w:rPr>
+        <w:t>*</w:t>
+      </w:r>
+      <w:r>
+        <w:rPr>
+          <w:bCs/>
+          <w:sz w:val="28"/>
+          <w:szCs w:val="28"/>
+        </w:rPr>
+        <w:t xml:space="preserve">, </w:t>
+      </w:r>
+      <w:r>
+        <w:rPr>
+          <w:bCs/>
+          <w:sz w:val="28"/>
+          <w:szCs w:val="28"/>
+        </w:rPr>
+        <w:t>ім</w:t>
+      </w:r>
+      <w:r>
+        <w:rPr>
+          <w:bCs/>
+          <w:sz w:val="28"/>
+          <w:szCs w:val="28"/>
+        </w:rPr>
+        <w:t>’</w:t>
+      </w:r>
+      <w:r>
+        <w:rPr>
+          <w:bCs/>
+          <w:sz w:val="28"/>
+          <w:szCs w:val="28"/>
+        </w:rPr>
+        <w:t>я вихідного файлу.</w:t>
+      </w:r>
+    </w:p>
+    <w:p>
+      <w:pPr>
+        <w:spacing w:line="360" w:lineRule="auto"/>
+        <w:ind w:right="284"/>
+        <w:jc w:val="both"/>
+        <w:rPr>
+          <w:bCs/>
+          <w:sz w:val="28"/>
+          <w:szCs w:val="28"/>
+        </w:rPr>
+      </w:pPr>
+      <w:proofErr w:type="spellStart"/>
+      <w:r>
+        <w:rPr>
+          <w:bCs/>
+          <w:sz w:val="28"/>
+          <w:szCs w:val="28"/>
+        </w:rPr>
+        <w:t>Вих</w:t>
+      </w:r>
+      <w:proofErr w:type="spellEnd"/>
+      <w:r>
+        <w:rPr>
+          <w:bCs/>
+          <w:sz w:val="28"/>
+          <w:szCs w:val="28"/>
+        </w:rPr>
+        <w:t xml:space="preserve">: </w:t>
+      </w:r>
+      <w:r>
+        <w:rPr>
+          <w:bCs/>
+          <w:sz w:val="28"/>
+          <w:szCs w:val="28"/>
+        </w:rPr>
+        <w:t xml:space="preserve">Створений файл </w:t>
+      </w:r>
+      <w:r>
+        <w:rPr>
+          <w:bCs/>
+          <w:sz w:val="28"/>
+          <w:szCs w:val="28"/>
+          <w:lang w:val="en-US"/>
+        </w:rPr>
+        <w:t>file</w:t>
+      </w:r>
+      <w:r>
+        <w:rPr>
+          <w:bCs/>
+          <w:sz w:val="28"/>
+          <w:szCs w:val="28"/>
+        </w:rPr>
+        <w:t>_</w:t>
+      </w:r>
+      <w:r>
+        <w:rPr>
+          <w:bCs/>
+          <w:sz w:val="28"/>
+          <w:szCs w:val="28"/>
+          <w:lang w:val="en-US"/>
+        </w:rPr>
+        <w:t>name</w:t>
+      </w:r>
+      <w:r>
+        <w:rPr>
+          <w:bCs/>
+          <w:sz w:val="28"/>
+          <w:szCs w:val="28"/>
+        </w:rPr>
+        <w:t>.</w:t>
+      </w:r>
+      <w:r>
+        <w:rPr>
+          <w:bCs/>
+          <w:sz w:val="28"/>
+          <w:szCs w:val="28"/>
+          <w:lang w:val="en-US"/>
+        </w:rPr>
+        <w:t>txt</w:t>
+      </w:r>
+      <w:r>
+        <w:rPr>
+          <w:bCs/>
+          <w:sz w:val="28"/>
+          <w:szCs w:val="28"/>
+        </w:rPr>
+        <w:t xml:space="preserve"> з результатом виконання функції із заголовкового файлу </w:t>
+      </w:r>
+      <w:proofErr w:type="spellStart"/>
+      <w:r>
+        <w:rPr>
+          <w:bCs/>
+          <w:sz w:val="28"/>
+          <w:szCs w:val="28"/>
+          <w:lang w:val="en-US"/>
+        </w:rPr>
+        <w:t>Modules</w:t>
+      </w:r>
+      <w:r>
+        <w:rPr>
+          <w:bCs/>
+          <w:sz w:val="28"/>
+          <w:szCs w:val="28"/>
+          <w:lang w:val="en-US"/>
+        </w:rPr>
+        <w:t>Yarov</w:t>
+      </w:r>
+      <w:r>
+        <w:rPr>
+          <w:bCs/>
+          <w:sz w:val="28"/>
+          <w:szCs w:val="28"/>
+          <w:lang w:val="en-US"/>
+        </w:rPr>
+        <w:t>ets</w:t>
+      </w:r>
+      <w:proofErr w:type="spellEnd"/>
+      <w:r>
+        <w:rPr>
+          <w:bCs/>
+          <w:sz w:val="28"/>
+          <w:szCs w:val="28"/>
+        </w:rPr>
+        <w:t>.</w:t>
+      </w:r>
+      <w:r>
+        <w:rPr>
+          <w:bCs/>
+          <w:sz w:val="28"/>
+          <w:szCs w:val="28"/>
+          <w:lang w:val="en-US"/>
+        </w:rPr>
+        <w:t>h</w:t>
+      </w:r>
+      <w:r>
+        <w:rPr>
+          <w:bCs/>
+          <w:sz w:val="28"/>
+          <w:szCs w:val="28"/>
+        </w:rPr>
+        <w:t xml:space="preserve"> </w:t>
+      </w:r>
+      <w:r>
+        <w:rPr>
+          <w:bCs/>
+          <w:sz w:val="28"/>
+          <w:szCs w:val="28"/>
+          <w:lang w:val="en-US"/>
+        </w:rPr>
+        <w:t>s</w:t>
+      </w:r>
+      <w:r>
+        <w:rPr>
+          <w:bCs/>
+          <w:sz w:val="28"/>
+          <w:szCs w:val="28"/>
+        </w:rPr>
+        <w:t>_</w:t>
+      </w:r>
+      <w:r>
+        <w:rPr>
+          <w:bCs/>
+          <w:sz w:val="28"/>
+          <w:szCs w:val="28"/>
+          <w:lang w:val="en-US"/>
+        </w:rPr>
+        <w:t>calculation</w:t>
+      </w:r>
+      <w:r>
+        <w:rPr>
+          <w:bCs/>
+          <w:sz w:val="28"/>
+          <w:szCs w:val="28"/>
+        </w:rPr>
+        <w:t xml:space="preserve"> </w:t>
+      </w:r>
+      <w:r>
+        <w:rPr>
+          <w:bCs/>
+          <w:sz w:val="28"/>
+          <w:szCs w:val="28"/>
+        </w:rPr>
+        <w:t xml:space="preserve">з аргументами </w:t>
+      </w:r>
+      <w:r>
+        <w:rPr>
+          <w:bCs/>
+          <w:sz w:val="28"/>
+          <w:szCs w:val="28"/>
+          <w:lang w:val="en-US"/>
+        </w:rPr>
+        <w:t>x</w:t>
+      </w:r>
+      <w:r>
+        <w:rPr>
+          <w:bCs/>
+          <w:sz w:val="28"/>
+          <w:szCs w:val="28"/>
+        </w:rPr>
+        <w:t xml:space="preserve">, </w:t>
+      </w:r>
+      <w:r>
+        <w:rPr>
+          <w:bCs/>
+          <w:sz w:val="28"/>
+          <w:szCs w:val="28"/>
+          <w:lang w:val="en-US"/>
+        </w:rPr>
+        <w:t>y</w:t>
+      </w:r>
+      <w:r>
+        <w:rPr>
+          <w:bCs/>
+          <w:sz w:val="28"/>
+          <w:szCs w:val="28"/>
+        </w:rPr>
+        <w:t xml:space="preserve"> , </w:t>
+      </w:r>
+      <w:r>
+        <w:rPr>
+          <w:bCs/>
+          <w:sz w:val="28"/>
+          <w:szCs w:val="28"/>
+          <w:lang w:val="en-US"/>
+        </w:rPr>
+        <w:t>z</w:t>
+      </w:r>
+      <w:r>
+        <w:rPr>
+          <w:bCs/>
+          <w:sz w:val="28"/>
+          <w:szCs w:val="28"/>
+        </w:rPr>
+        <w:t xml:space="preserve"> (</w:t>
+      </w:r>
+      <w:r>
+        <w:rPr>
+          <w:bCs/>
+          <w:sz w:val="28"/>
+          <w:szCs w:val="28"/>
+          <w:lang w:val="en-US"/>
+        </w:rPr>
+        <w:t>x</w:t>
+      </w:r>
+      <w:r>
+        <w:rPr>
+          <w:bCs/>
+          <w:sz w:val="28"/>
+          <w:szCs w:val="28"/>
+        </w:rPr>
+        <w:t xml:space="preserve"> </w:t>
+      </w:r>
+      <w:r>
+        <w:rPr>
+          <w:bCs/>
+          <w:sz w:val="28"/>
+          <w:szCs w:val="28"/>
+        </w:rPr>
+        <w:t>-</w:t>
+      </w:r>
+      <w:r>
+        <w:rPr>
+          <w:bCs/>
+          <w:sz w:val="28"/>
+          <w:szCs w:val="28"/>
+        </w:rPr>
+        <w:t xml:space="preserve"> </w:t>
+      </w:r>
+      <w:r>
+        <w:rPr>
+          <w:bCs/>
+          <w:sz w:val="28"/>
+          <w:szCs w:val="28"/>
+        </w:rPr>
+        <w:t>виключено ще з 8 лабораторної роботи, бо не приймає ніякої участі у роботі ПЗ)</w:t>
+      </w:r>
+      <w:r>
+        <w:rPr>
+          <w:bCs/>
+          <w:sz w:val="28"/>
+          <w:szCs w:val="28"/>
+        </w:rPr>
+        <w:t>;</w:t>
+      </w:r>
+    </w:p>
+    <w:p>
+      <w:pPr>
+        <w:spacing w:line="360" w:lineRule="auto"/>
+        <w:ind w:right="284"/>
+        <w:jc w:val="both"/>
+        <w:rPr>
+          <w:bCs/>
+          <w:sz w:val="28"/>
+          <w:szCs w:val="28"/>
+          <w:lang w:val="ru-RU"/>
+        </w:rPr>
+      </w:pPr>
+      <w:r>
+        <w:rPr>
+          <w:bCs/>
+          <w:sz w:val="28"/>
+          <w:szCs w:val="28"/>
+        </w:rPr>
+        <w:t xml:space="preserve">Число </w:t>
+      </w:r>
+      <w:r>
+        <w:rPr>
+          <w:bCs/>
+          <w:sz w:val="28"/>
+          <w:szCs w:val="28"/>
+          <w:lang w:val="en-US"/>
+        </w:rPr>
+        <w:t>b</w:t>
+      </w:r>
+      <w:r>
+        <w:rPr>
+          <w:bCs/>
+          <w:sz w:val="28"/>
+          <w:szCs w:val="28"/>
+          <w:lang w:val="ru-RU"/>
+        </w:rPr>
+        <w:t xml:space="preserve"> </w:t>
+      </w:r>
+      <w:r>
+        <w:rPr>
+          <w:bCs/>
+          <w:sz w:val="28"/>
+          <w:szCs w:val="28"/>
+        </w:rPr>
+        <w:t>у двійковому коді</w:t>
+      </w:r>
+      <w:r>
+        <w:rPr>
+          <w:bCs/>
+          <w:sz w:val="28"/>
+          <w:szCs w:val="28"/>
+          <w:lang w:val="ru-RU"/>
+        </w:rPr>
+        <w:t>.</w:t>
+      </w:r>
+    </w:p>
+    <w:p>
+      <w:pPr>
+        <w:spacing w:line="360" w:lineRule="auto"/>
+        <w:ind w:left="284" w:right="284" w:firstLine="709"/>
+        <w:jc w:val="both"/>
+        <w:rPr>
+          <w:b/>
+          <w:sz w:val="28"/>
+          <w:szCs w:val="28"/>
+          <w:lang w:val="ru-RU"/>
         </w:rPr>
       </w:pPr>
     </w:p>
@@ -1023,6 +2406,95 @@
     </w:lvl>
   </w:abstractNum>
   <w:abstractNum w:abstractNumId="2" w15:restartNumberingAfterBreak="0">
+    <w:nsid w:val="2C963E0B"/>
+    <w:multiLevelType w:val="hybridMultilevel"/>
+    <w:tmpl w:val="A3E28AC4"/>
+    <w:lvl w:ilvl="0" w:tplc="B8D41B3E">
+      <w:start w:val="1"/>
+      <w:numFmt w:val="decimal"/>
+      <w:lvlText w:val="%1."/>
+      <w:lvlJc w:val="left"/>
+      <w:pPr>
+        <w:ind w:left="1353" w:hanging="360"/>
+      </w:pPr>
+      <w:rPr>
+        <w:rFonts w:hint="default"/>
+      </w:rPr>
+    </w:lvl>
+    <w:lvl w:ilvl="1" w:tplc="20000019" w:tentative="1">
+      <w:start w:val="1"/>
+      <w:numFmt w:val="lowerLetter"/>
+      <w:lvlText w:val="%2."/>
+      <w:lvlJc w:val="left"/>
+      <w:pPr>
+        <w:ind w:left="2073" w:hanging="360"/>
+      </w:pPr>
+    </w:lvl>
+    <w:lvl w:ilvl="2" w:tplc="2000001B" w:tentative="1">
+      <w:start w:val="1"/>
+      <w:numFmt w:val="lowerRoman"/>
+      <w:lvlText w:val="%3."/>
+      <w:lvlJc w:val="right"/>
+      <w:pPr>
+        <w:ind w:left="2793" w:hanging="180"/>
+      </w:pPr>
+    </w:lvl>
+    <w:lvl w:ilvl="3" w:tplc="2000000F" w:tentative="1">
+      <w:start w:val="1"/>
+      <w:numFmt w:val="decimal"/>
+      <w:lvlText w:val="%4."/>
+      <w:lvlJc w:val="left"/>
+      <w:pPr>
+        <w:ind w:left="3513" w:hanging="360"/>
+      </w:pPr>
+    </w:lvl>
+    <w:lvl w:ilvl="4" w:tplc="20000019" w:tentative="1">
+      <w:start w:val="1"/>
+      <w:numFmt w:val="lowerLetter"/>
+      <w:lvlText w:val="%5."/>
+      <w:lvlJc w:val="left"/>
+      <w:pPr>
+        <w:ind w:left="4233" w:hanging="360"/>
+      </w:pPr>
+    </w:lvl>
+    <w:lvl w:ilvl="5" w:tplc="2000001B" w:tentative="1">
+      <w:start w:val="1"/>
+      <w:numFmt w:val="lowerRoman"/>
+      <w:lvlText w:val="%6."/>
+      <w:lvlJc w:val="right"/>
+      <w:pPr>
+        <w:ind w:left="4953" w:hanging="180"/>
+      </w:pPr>
+    </w:lvl>
+    <w:lvl w:ilvl="6" w:tplc="2000000F" w:tentative="1">
+      <w:start w:val="1"/>
+      <w:numFmt w:val="decimal"/>
+      <w:lvlText w:val="%7."/>
+      <w:lvlJc w:val="left"/>
+      <w:pPr>
+        <w:ind w:left="5673" w:hanging="360"/>
+      </w:pPr>
+    </w:lvl>
+    <w:lvl w:ilvl="7" w:tplc="20000019" w:tentative="1">
+      <w:start w:val="1"/>
+      <w:numFmt w:val="lowerLetter"/>
+      <w:lvlText w:val="%8."/>
+      <w:lvlJc w:val="left"/>
+      <w:pPr>
+        <w:ind w:left="6393" w:hanging="360"/>
+      </w:pPr>
+    </w:lvl>
+    <w:lvl w:ilvl="8" w:tplc="2000001B" w:tentative="1">
+      <w:start w:val="1"/>
+      <w:numFmt w:val="lowerRoman"/>
+      <w:lvlText w:val="%9."/>
+      <w:lvlJc w:val="right"/>
+      <w:pPr>
+        <w:ind w:left="7113" w:hanging="180"/>
+      </w:pPr>
+    </w:lvl>
+  </w:abstractNum>
+  <w:abstractNum w:abstractNumId="3" w15:restartNumberingAfterBreak="0">
     <w:nsid w:val="3911133F"/>
     <w:multiLevelType w:val="hybridMultilevel"/>
     <w:tmpl w:val="A2F05444"/>
@@ -1111,7 +2583,7 @@
       </w:pPr>
     </w:lvl>
   </w:abstractNum>
-  <w:abstractNum w:abstractNumId="3" w15:restartNumberingAfterBreak="0">
+  <w:abstractNum w:abstractNumId="4" w15:restartNumberingAfterBreak="0">
     <w:nsid w:val="65EC49AF"/>
     <w:multiLevelType w:val="hybridMultilevel"/>
     <w:tmpl w:val="6FE07B84"/>
@@ -1200,7 +2672,7 @@
       </w:pPr>
     </w:lvl>
   </w:abstractNum>
-  <w:abstractNum w:abstractNumId="4" w15:restartNumberingAfterBreak="0">
+  <w:abstractNum w:abstractNumId="5" w15:restartNumberingAfterBreak="0">
     <w:nsid w:val="709D7D30"/>
     <w:multiLevelType w:val="hybridMultilevel"/>
     <w:tmpl w:val="44C22B9A"/>
@@ -1289,7 +2761,7 @@
       </w:pPr>
     </w:lvl>
   </w:abstractNum>
-  <w:abstractNum w:abstractNumId="5" w15:restartNumberingAfterBreak="0">
+  <w:abstractNum w:abstractNumId="6" w15:restartNumberingAfterBreak="0">
     <w:nsid w:val="782F698E"/>
     <w:multiLevelType w:val="hybridMultilevel"/>
     <w:tmpl w:val="6FE07B84"/>
@@ -1379,21 +2851,24 @@
     </w:lvl>
   </w:abstractNum>
   <w:num w:numId="1" w16cid:durableId="684674944">
-    <w:abstractNumId w:val="3"/>
+    <w:abstractNumId w:val="4"/>
   </w:num>
   <w:num w:numId="2" w16cid:durableId="441458023">
     <w:abstractNumId w:val="1"/>
   </w:num>
   <w:num w:numId="3" w16cid:durableId="883903148">
-    <w:abstractNumId w:val="5"/>
+    <w:abstractNumId w:val="6"/>
   </w:num>
   <w:num w:numId="4" w16cid:durableId="1263804272">
     <w:abstractNumId w:val="0"/>
   </w:num>
   <w:num w:numId="5" w16cid:durableId="861823360">
-    <w:abstractNumId w:val="4"/>
+    <w:abstractNumId w:val="5"/>
   </w:num>
   <w:num w:numId="6" w16cid:durableId="1895656748">
+    <w:abstractNumId w:val="3"/>
+  </w:num>
+  <w:num w:numId="7" w16cid:durableId="848056996">
     <w:abstractNumId w:val="2"/>
   </w:num>
 </w:numbering>

</xml_diff>

<commit_message>
Update Звіт БМТП 10 and ended the laboratory.
</commit_message>
<xml_diff>
--- a/lab10/Report/Звіт БМТП 10.docx
+++ b/lab10/Report/Звіт БМТП 10.docx
@@ -1872,7 +1872,7 @@
     <w:p>
       <w:pPr>
         <w:spacing w:line="360" w:lineRule="auto"/>
-        <w:ind w:right="284"/>
+        <w:ind w:left="284" w:right="284" w:firstLine="709"/>
         <w:jc w:val="both"/>
         <w:rPr>
           <w:bCs/>
@@ -2139,7 +2139,7 @@
     <w:p>
       <w:pPr>
         <w:spacing w:line="360" w:lineRule="auto"/>
-        <w:ind w:right="284"/>
+        <w:ind w:left="284" w:right="284" w:firstLine="709"/>
         <w:jc w:val="both"/>
         <w:rPr>
           <w:bCs/>
@@ -3431,29 +3431,7 @@
           <w:szCs w:val="20"/>
           <w:lang w:val="ru-RU"/>
         </w:rPr>
-        <w:t xml:space="preserve">, </w:t>
-      </w:r>
-      <w:proofErr w:type="spellStart"/>
-      <w:r>
-        <w:rPr>
-          <w:rFonts w:ascii="Courier New" w:hAnsi="Courier New" w:cs="Courier New"/>
-          <w:bCs/>
-          <w:sz w:val="20"/>
-          <w:szCs w:val="20"/>
-          <w:lang w:val="ru-RU"/>
-        </w:rPr>
-        <w:t>buffer</w:t>
-      </w:r>
-      <w:proofErr w:type="spellEnd"/>
-      <w:r>
-        <w:rPr>
-          <w:rFonts w:ascii="Courier New" w:hAnsi="Courier New" w:cs="Courier New"/>
-          <w:bCs/>
-          <w:sz w:val="20"/>
-          <w:szCs w:val="20"/>
-          <w:lang w:val="ru-RU"/>
-        </w:rPr>
-        <w:t>))</w:t>
+        <w:t>, buffer))</w:t>
       </w:r>
     </w:p>
     <w:p>
@@ -6822,7 +6800,7 @@
           <w:numId w:val="8"/>
         </w:numPr>
         <w:spacing w:line="360" w:lineRule="auto"/>
-        <w:ind w:right="284"/>
+        <w:ind w:left="284" w:right="284" w:firstLine="709"/>
         <w:jc w:val="both"/>
         <w:rPr>
           <w:bCs/>
@@ -6848,7 +6826,7 @@
           <w:numId w:val="8"/>
         </w:numPr>
         <w:spacing w:line="360" w:lineRule="auto"/>
-        <w:ind w:right="284"/>
+        <w:ind w:left="284" w:right="284" w:firstLine="709"/>
         <w:jc w:val="both"/>
         <w:rPr>
           <w:bCs/>
@@ -6874,7 +6852,7 @@
           <w:numId w:val="8"/>
         </w:numPr>
         <w:spacing w:line="360" w:lineRule="auto"/>
-        <w:ind w:right="284"/>
+        <w:ind w:left="284" w:right="284" w:firstLine="709"/>
         <w:jc w:val="both"/>
         <w:rPr>
           <w:bCs/>
@@ -6900,7 +6878,7 @@
           <w:numId w:val="8"/>
         </w:numPr>
         <w:spacing w:line="360" w:lineRule="auto"/>
-        <w:ind w:right="284"/>
+        <w:ind w:left="284" w:right="284" w:firstLine="709"/>
         <w:jc w:val="both"/>
         <w:rPr>
           <w:bCs/>
@@ -6936,7 +6914,7 @@
           <w:numId w:val="8"/>
         </w:numPr>
         <w:spacing w:line="360" w:lineRule="auto"/>
-        <w:ind w:right="284"/>
+        <w:ind w:left="284" w:right="284" w:firstLine="709"/>
         <w:jc w:val="both"/>
         <w:rPr>
           <w:bCs/>
@@ -6962,7 +6940,7 @@
           <w:numId w:val="8"/>
         </w:numPr>
         <w:spacing w:line="360" w:lineRule="auto"/>
-        <w:ind w:right="284"/>
+        <w:ind w:left="284" w:right="284" w:firstLine="709"/>
         <w:jc w:val="both"/>
         <w:rPr>
           <w:bCs/>
@@ -6988,7 +6966,7 @@
           <w:numId w:val="8"/>
         </w:numPr>
         <w:spacing w:line="360" w:lineRule="auto"/>
-        <w:ind w:right="284"/>
+        <w:ind w:left="284" w:right="284" w:firstLine="709"/>
         <w:jc w:val="both"/>
         <w:rPr>
           <w:bCs/>
@@ -7014,7 +6992,7 @@
           <w:numId w:val="8"/>
         </w:numPr>
         <w:spacing w:line="360" w:lineRule="auto"/>
-        <w:ind w:right="284"/>
+        <w:ind w:left="284" w:right="284" w:firstLine="709"/>
         <w:jc w:val="both"/>
         <w:rPr>
           <w:bCs/>
@@ -7040,7 +7018,7 @@
           <w:numId w:val="8"/>
         </w:numPr>
         <w:spacing w:line="360" w:lineRule="auto"/>
-        <w:ind w:right="284"/>
+        <w:ind w:left="284" w:right="284" w:firstLine="709"/>
         <w:jc w:val="both"/>
         <w:rPr>
           <w:bCs/>
@@ -7066,7 +7044,7 @@
           <w:numId w:val="8"/>
         </w:numPr>
         <w:spacing w:line="360" w:lineRule="auto"/>
-        <w:ind w:right="284"/>
+        <w:ind w:left="284" w:right="284" w:firstLine="709"/>
         <w:jc w:val="both"/>
         <w:rPr>
           <w:bCs/>
@@ -8267,7 +8245,7 @@
           <w:numId w:val="9"/>
         </w:numPr>
         <w:spacing w:line="360" w:lineRule="auto"/>
-        <w:ind w:right="284"/>
+        <w:ind w:left="284" w:right="284" w:firstLine="709"/>
         <w:jc w:val="both"/>
         <w:rPr>
           <w:bCs/>
@@ -8293,7 +8271,7 @@
           <w:numId w:val="9"/>
         </w:numPr>
         <w:spacing w:line="360" w:lineRule="auto"/>
-        <w:ind w:right="284"/>
+        <w:ind w:left="284" w:right="284" w:firstLine="709"/>
         <w:jc w:val="both"/>
         <w:rPr>
           <w:bCs/>
@@ -8341,7 +8319,7 @@
           <w:numId w:val="9"/>
         </w:numPr>
         <w:spacing w:line="360" w:lineRule="auto"/>
-        <w:ind w:right="284"/>
+        <w:ind w:left="284" w:right="284" w:firstLine="709"/>
         <w:jc w:val="both"/>
         <w:rPr>
           <w:bCs/>
@@ -8367,7 +8345,7 @@
           <w:numId w:val="9"/>
         </w:numPr>
         <w:spacing w:line="360" w:lineRule="auto"/>
-        <w:ind w:right="284"/>
+        <w:ind w:left="284" w:right="284" w:firstLine="709"/>
         <w:jc w:val="both"/>
         <w:rPr>
           <w:bCs/>
@@ -8393,7 +8371,7 @@
           <w:numId w:val="9"/>
         </w:numPr>
         <w:spacing w:line="360" w:lineRule="auto"/>
-        <w:ind w:right="284"/>
+        <w:ind w:left="284" w:right="284" w:firstLine="709"/>
         <w:jc w:val="both"/>
         <w:rPr>
           <w:bCs/>
@@ -8415,7 +8393,7 @@
     <w:p>
       <w:pPr>
         <w:spacing w:line="360" w:lineRule="auto"/>
-        <w:ind w:left="993" w:right="284"/>
+        <w:ind w:left="284" w:right="284" w:firstLine="709"/>
         <w:jc w:val="both"/>
         <w:rPr>
           <w:bCs/>
@@ -9983,15 +9961,7 @@
           <w:sz w:val="28"/>
           <w:szCs w:val="28"/>
         </w:rPr>
-        <w:t>.3</w:t>
-      </w:r>
-      <w:r>
-        <w:rPr>
-          <w:b/>
-          <w:sz w:val="28"/>
-          <w:szCs w:val="28"/>
-        </w:rPr>
-        <w:t>:</w:t>
+        <w:t>.3:</w:t>
       </w:r>
     </w:p>
     <w:p>
@@ -10023,7 +9993,7 @@
           <w:numId w:val="10"/>
         </w:numPr>
         <w:spacing w:line="360" w:lineRule="auto"/>
-        <w:ind w:right="284"/>
+        <w:ind w:left="284" w:right="284" w:firstLine="709"/>
         <w:jc w:val="both"/>
         <w:rPr>
           <w:bCs/>
@@ -10096,7 +10066,7 @@
           <w:numId w:val="10"/>
         </w:numPr>
         <w:spacing w:line="360" w:lineRule="auto"/>
-        <w:ind w:right="284"/>
+        <w:ind w:left="284" w:right="284" w:firstLine="709"/>
         <w:jc w:val="both"/>
         <w:rPr>
           <w:bCs/>
@@ -10208,7 +10178,7 @@
           <w:numId w:val="10"/>
         </w:numPr>
         <w:spacing w:line="360" w:lineRule="auto"/>
-        <w:ind w:right="284"/>
+        <w:ind w:left="284" w:right="284" w:firstLine="709"/>
         <w:jc w:val="both"/>
         <w:rPr>
           <w:bCs/>
@@ -10263,7 +10233,7 @@
           <w:numId w:val="10"/>
         </w:numPr>
         <w:spacing w:line="360" w:lineRule="auto"/>
-        <w:ind w:right="284"/>
+        <w:ind w:left="284" w:right="284" w:firstLine="709"/>
         <w:jc w:val="both"/>
         <w:rPr>
           <w:bCs/>
@@ -10289,7 +10259,7 @@
           <w:numId w:val="10"/>
         </w:numPr>
         <w:spacing w:line="360" w:lineRule="auto"/>
-        <w:ind w:right="284"/>
+        <w:ind w:left="284" w:right="284" w:firstLine="709"/>
         <w:jc w:val="both"/>
         <w:rPr>
           <w:bCs/>
@@ -10315,7 +10285,7 @@
           <w:numId w:val="10"/>
         </w:numPr>
         <w:spacing w:line="360" w:lineRule="auto"/>
-        <w:ind w:right="284"/>
+        <w:ind w:left="284" w:right="284" w:firstLine="709"/>
         <w:jc w:val="both"/>
         <w:rPr>
           <w:bCs/>
@@ -10337,7 +10307,7 @@
     <w:p>
       <w:pPr>
         <w:spacing w:line="360" w:lineRule="auto"/>
-        <w:ind w:left="993" w:right="284"/>
+        <w:ind w:left="284" w:right="284" w:firstLine="709"/>
         <w:jc w:val="both"/>
         <w:rPr>
           <w:bCs/>
@@ -12825,12 +12795,3538 @@
         <w:ind w:left="284" w:right="284" w:firstLine="709"/>
         <w:jc w:val="both"/>
         <w:rPr>
-          <w:rFonts w:ascii="Courier New" w:hAnsi="Courier New" w:cs="Courier New"/>
-          <w:bCs/>
-          <w:sz w:val="20"/>
-          <w:szCs w:val="20"/>
-        </w:rPr>
-      </w:pPr>
+          <w:bCs/>
+          <w:color w:val="000000"/>
+          <w:sz w:val="28"/>
+          <w:szCs w:val="28"/>
+        </w:rPr>
+      </w:pPr>
+      <w:r>
+        <w:rPr>
+          <w:b/>
+          <w:color w:val="000000"/>
+          <w:sz w:val="28"/>
+          <w:szCs w:val="28"/>
+        </w:rPr>
+        <w:t>Висновок</w:t>
+      </w:r>
+      <w:r>
+        <w:rPr>
+          <w:b/>
+          <w:color w:val="000000"/>
+          <w:sz w:val="28"/>
+          <w:szCs w:val="28"/>
+        </w:rPr>
+        <w:t xml:space="preserve">: </w:t>
+      </w:r>
+      <w:r>
+        <w:rPr>
+          <w:bCs/>
+          <w:color w:val="000000"/>
+          <w:sz w:val="28"/>
+          <w:szCs w:val="28"/>
+        </w:rPr>
+        <w:t>Д</w:t>
+      </w:r>
+      <w:r>
+        <w:rPr>
+          <w:bCs/>
+          <w:color w:val="000000"/>
+          <w:sz w:val="28"/>
+          <w:szCs w:val="28"/>
+        </w:rPr>
+        <w:t xml:space="preserve">ля виконання завдань мною було опрацьовано зміст бібліотеки </w:t>
+      </w:r>
+      <w:proofErr w:type="spellStart"/>
+      <w:r>
+        <w:rPr>
+          <w:bCs/>
+          <w:color w:val="000000"/>
+          <w:sz w:val="28"/>
+          <w:szCs w:val="28"/>
+          <w:lang w:val="en-US"/>
+        </w:rPr>
+        <w:t>fstream</w:t>
+      </w:r>
+      <w:proofErr w:type="spellEnd"/>
+      <w:r>
+        <w:rPr>
+          <w:bCs/>
+          <w:color w:val="000000"/>
+          <w:sz w:val="28"/>
+          <w:szCs w:val="28"/>
+        </w:rPr>
+        <w:t xml:space="preserve">, клас </w:t>
+      </w:r>
+      <w:proofErr w:type="spellStart"/>
+      <w:r>
+        <w:rPr>
+          <w:bCs/>
+          <w:color w:val="000000"/>
+          <w:sz w:val="28"/>
+          <w:szCs w:val="28"/>
+          <w:lang w:val="en-US"/>
+        </w:rPr>
+        <w:t>ofstream</w:t>
+      </w:r>
+      <w:proofErr w:type="spellEnd"/>
+      <w:r>
+        <w:rPr>
+          <w:bCs/>
+          <w:color w:val="000000"/>
+          <w:sz w:val="28"/>
+          <w:szCs w:val="28"/>
+        </w:rPr>
+        <w:t xml:space="preserve"> та його функції, клас </w:t>
+      </w:r>
+      <w:proofErr w:type="spellStart"/>
+      <w:r>
+        <w:rPr>
+          <w:bCs/>
+          <w:color w:val="000000"/>
+          <w:sz w:val="28"/>
+          <w:szCs w:val="28"/>
+          <w:lang w:val="en-US"/>
+        </w:rPr>
+        <w:t>ifstream</w:t>
+      </w:r>
+      <w:proofErr w:type="spellEnd"/>
+      <w:r>
+        <w:rPr>
+          <w:bCs/>
+          <w:color w:val="000000"/>
+          <w:sz w:val="28"/>
+          <w:szCs w:val="28"/>
+        </w:rPr>
+        <w:t xml:space="preserve"> та його функції.  </w:t>
+      </w:r>
+    </w:p>
+    <w:p>
+      <w:pPr>
+        <w:spacing w:line="360" w:lineRule="auto"/>
+        <w:ind w:left="284" w:right="284" w:firstLine="709"/>
+        <w:jc w:val="both"/>
+        <w:rPr>
+          <w:bCs/>
+          <w:color w:val="000000"/>
+          <w:sz w:val="28"/>
+          <w:szCs w:val="28"/>
+          <w:lang w:val="ru-RU"/>
+        </w:rPr>
+      </w:pPr>
+      <w:r>
+        <w:rPr>
+          <w:bCs/>
+          <w:color w:val="000000"/>
+          <w:sz w:val="28"/>
+          <w:szCs w:val="28"/>
+          <w:lang w:val="ru-RU"/>
+        </w:rPr>
+        <w:t xml:space="preserve">У </w:t>
+      </w:r>
+      <w:proofErr w:type="spellStart"/>
+      <w:r>
+        <w:rPr>
+          <w:bCs/>
+          <w:color w:val="000000"/>
+          <w:sz w:val="28"/>
+          <w:szCs w:val="28"/>
+          <w:lang w:val="ru-RU"/>
+        </w:rPr>
+        <w:t>завданні</w:t>
+      </w:r>
+      <w:proofErr w:type="spellEnd"/>
+      <w:r>
+        <w:rPr>
+          <w:bCs/>
+          <w:color w:val="000000"/>
+          <w:sz w:val="28"/>
+          <w:szCs w:val="28"/>
+          <w:lang w:val="ru-RU"/>
+        </w:rPr>
+        <w:t xml:space="preserve"> 10.1. мною </w:t>
+      </w:r>
+      <w:proofErr w:type="spellStart"/>
+      <w:r>
+        <w:rPr>
+          <w:bCs/>
+          <w:color w:val="000000"/>
+          <w:sz w:val="28"/>
+          <w:szCs w:val="28"/>
+          <w:lang w:val="ru-RU"/>
+        </w:rPr>
+        <w:t>було</w:t>
+      </w:r>
+      <w:proofErr w:type="spellEnd"/>
+      <w:r>
+        <w:rPr>
+          <w:bCs/>
+          <w:color w:val="000000"/>
+          <w:sz w:val="28"/>
+          <w:szCs w:val="28"/>
+          <w:lang w:val="ru-RU"/>
+        </w:rPr>
+        <w:t xml:space="preserve"> </w:t>
+      </w:r>
+      <w:r>
+        <w:rPr>
+          <w:bCs/>
+          <w:color w:val="000000"/>
+          <w:sz w:val="28"/>
+          <w:szCs w:val="28"/>
+        </w:rPr>
+        <w:t>проаналізовано вимоги до програмного забезпечення за завданням 10.1</w:t>
+      </w:r>
+      <w:r>
+        <w:rPr>
+          <w:bCs/>
+          <w:color w:val="000000"/>
+          <w:sz w:val="28"/>
+          <w:szCs w:val="28"/>
+          <w:lang w:val="ru-RU"/>
+        </w:rPr>
+        <w:t xml:space="preserve">. й створено </w:t>
+      </w:r>
+      <w:r>
+        <w:rPr>
+          <w:bCs/>
+          <w:color w:val="000000"/>
+          <w:sz w:val="28"/>
+          <w:szCs w:val="28"/>
+        </w:rPr>
+        <w:t>функцію</w:t>
+      </w:r>
+      <w:r>
+        <w:rPr>
+          <w:bCs/>
+          <w:color w:val="000000"/>
+          <w:sz w:val="28"/>
+          <w:szCs w:val="28"/>
+          <w:lang w:val="ru-RU"/>
+        </w:rPr>
+        <w:t xml:space="preserve"> (</w:t>
+      </w:r>
+      <w:r>
+        <w:rPr>
+          <w:bCs/>
+          <w:color w:val="000000"/>
+          <w:sz w:val="28"/>
+          <w:szCs w:val="28"/>
+          <w:lang w:val="en-US"/>
+        </w:rPr>
+        <w:t>task</w:t>
+      </w:r>
+      <w:r>
+        <w:rPr>
+          <w:bCs/>
+          <w:color w:val="000000"/>
+          <w:sz w:val="28"/>
+          <w:szCs w:val="28"/>
+          <w:lang w:val="ru-RU"/>
+        </w:rPr>
+        <w:t>10_1</w:t>
+      </w:r>
+      <w:r>
+        <w:rPr>
+          <w:bCs/>
+          <w:color w:val="000000"/>
+          <w:sz w:val="28"/>
+          <w:szCs w:val="28"/>
+          <w:lang w:val="ru-RU"/>
+        </w:rPr>
+        <w:t>)</w:t>
+      </w:r>
+      <w:r>
+        <w:rPr>
+          <w:bCs/>
+          <w:color w:val="000000"/>
+          <w:sz w:val="28"/>
+          <w:szCs w:val="28"/>
+        </w:rPr>
+        <w:t xml:space="preserve"> та додано до статичної бібліотеки </w:t>
+      </w:r>
+      <w:proofErr w:type="spellStart"/>
+      <w:r>
+        <w:rPr>
+          <w:bCs/>
+          <w:color w:val="000000"/>
+          <w:sz w:val="28"/>
+          <w:szCs w:val="28"/>
+          <w:lang w:val="en-US"/>
+        </w:rPr>
+        <w:t>libModules</w:t>
+      </w:r>
+      <w:r>
+        <w:rPr>
+          <w:bCs/>
+          <w:color w:val="000000"/>
+          <w:sz w:val="28"/>
+          <w:szCs w:val="28"/>
+          <w:lang w:val="en-US"/>
+        </w:rPr>
+        <w:t>Yarov</w:t>
+      </w:r>
+      <w:r>
+        <w:rPr>
+          <w:bCs/>
+          <w:color w:val="000000"/>
+          <w:sz w:val="28"/>
+          <w:szCs w:val="28"/>
+          <w:lang w:val="en-US"/>
+        </w:rPr>
+        <w:t>ets</w:t>
+      </w:r>
+      <w:proofErr w:type="spellEnd"/>
+      <w:r>
+        <w:rPr>
+          <w:bCs/>
+          <w:color w:val="000000"/>
+          <w:sz w:val="28"/>
+          <w:szCs w:val="28"/>
+        </w:rPr>
+        <w:t>.</w:t>
+      </w:r>
+      <w:r>
+        <w:rPr>
+          <w:bCs/>
+          <w:color w:val="000000"/>
+          <w:sz w:val="28"/>
+          <w:szCs w:val="28"/>
+          <w:lang w:val="en-US"/>
+        </w:rPr>
+        <w:t>a</w:t>
+      </w:r>
+      <w:r>
+        <w:rPr>
+          <w:bCs/>
+          <w:color w:val="000000"/>
+          <w:sz w:val="28"/>
+          <w:szCs w:val="28"/>
+        </w:rPr>
+        <w:t xml:space="preserve">, що містить у собі функції </w:t>
+      </w:r>
+      <w:r>
+        <w:rPr>
+          <w:bCs/>
+          <w:color w:val="000000"/>
+          <w:sz w:val="28"/>
+          <w:szCs w:val="28"/>
+          <w:lang w:val="en-US"/>
+        </w:rPr>
+        <w:t>s</w:t>
+      </w:r>
+      <w:r>
+        <w:rPr>
+          <w:bCs/>
+          <w:color w:val="000000"/>
+          <w:sz w:val="28"/>
+          <w:szCs w:val="28"/>
+        </w:rPr>
+        <w:t>_</w:t>
+      </w:r>
+      <w:r>
+        <w:rPr>
+          <w:bCs/>
+          <w:color w:val="000000"/>
+          <w:sz w:val="28"/>
+          <w:szCs w:val="28"/>
+          <w:lang w:val="en-US"/>
+        </w:rPr>
+        <w:t>calculation</w:t>
+      </w:r>
+      <w:r>
+        <w:rPr>
+          <w:bCs/>
+          <w:color w:val="000000"/>
+          <w:sz w:val="28"/>
+          <w:szCs w:val="28"/>
+        </w:rPr>
+        <w:t>,</w:t>
+      </w:r>
+      <w:r>
+        <w:rPr>
+          <w:bCs/>
+          <w:color w:val="000000"/>
+          <w:sz w:val="28"/>
+          <w:szCs w:val="28"/>
+          <w:lang w:val="ru-RU"/>
+        </w:rPr>
+        <w:t xml:space="preserve"> </w:t>
+      </w:r>
+      <w:proofErr w:type="spellStart"/>
+      <w:r>
+        <w:rPr>
+          <w:bCs/>
+          <w:color w:val="000000"/>
+          <w:sz w:val="28"/>
+          <w:szCs w:val="28"/>
+          <w:lang w:val="en-US"/>
+        </w:rPr>
+        <w:t>bof</w:t>
+      </w:r>
+      <w:r>
+        <w:rPr>
+          <w:bCs/>
+          <w:color w:val="000000"/>
+          <w:sz w:val="28"/>
+          <w:szCs w:val="28"/>
+          <w:lang w:val="en-US"/>
+        </w:rPr>
+        <w:t>ort</w:t>
+      </w:r>
+      <w:proofErr w:type="spellEnd"/>
+      <w:r>
+        <w:rPr>
+          <w:bCs/>
+          <w:color w:val="000000"/>
+          <w:sz w:val="28"/>
+          <w:szCs w:val="28"/>
+          <w:lang w:val="ru-RU"/>
+        </w:rPr>
+        <w:t xml:space="preserve">, </w:t>
+      </w:r>
+      <w:r>
+        <w:rPr>
+          <w:bCs/>
+          <w:color w:val="000000"/>
+          <w:sz w:val="28"/>
+          <w:szCs w:val="28"/>
+          <w:lang w:val="en-US"/>
+        </w:rPr>
+        <w:t>socks</w:t>
+      </w:r>
+      <w:r>
+        <w:rPr>
+          <w:bCs/>
+          <w:color w:val="000000"/>
+          <w:sz w:val="28"/>
+          <w:szCs w:val="28"/>
+          <w:lang w:val="ru-RU"/>
+        </w:rPr>
+        <w:t xml:space="preserve">, </w:t>
+      </w:r>
+      <w:r>
+        <w:rPr>
+          <w:bCs/>
+          <w:color w:val="000000"/>
+          <w:sz w:val="28"/>
+          <w:szCs w:val="28"/>
+          <w:lang w:val="en-US"/>
+        </w:rPr>
+        <w:t>bit</w:t>
+      </w:r>
+      <w:r>
+        <w:rPr>
+          <w:bCs/>
+          <w:color w:val="000000"/>
+          <w:sz w:val="28"/>
+          <w:szCs w:val="28"/>
+        </w:rPr>
+        <w:t xml:space="preserve"> також було створено оновлено заголовковий файл </w:t>
+      </w:r>
+      <w:proofErr w:type="spellStart"/>
+      <w:r>
+        <w:rPr>
+          <w:bCs/>
+          <w:color w:val="000000"/>
+          <w:sz w:val="28"/>
+          <w:szCs w:val="28"/>
+          <w:lang w:val="en-US"/>
+        </w:rPr>
+        <w:t>Modules</w:t>
+      </w:r>
+      <w:r>
+        <w:rPr>
+          <w:bCs/>
+          <w:color w:val="000000"/>
+          <w:sz w:val="28"/>
+          <w:szCs w:val="28"/>
+          <w:lang w:val="en-US"/>
+        </w:rPr>
+        <w:t>Yarov</w:t>
+      </w:r>
+      <w:r>
+        <w:rPr>
+          <w:bCs/>
+          <w:color w:val="000000"/>
+          <w:sz w:val="28"/>
+          <w:szCs w:val="28"/>
+          <w:lang w:val="en-US"/>
+        </w:rPr>
+        <w:t>ets</w:t>
+      </w:r>
+      <w:proofErr w:type="spellEnd"/>
+      <w:r>
+        <w:rPr>
+          <w:bCs/>
+          <w:color w:val="000000"/>
+          <w:sz w:val="28"/>
+          <w:szCs w:val="28"/>
+        </w:rPr>
+        <w:t>.</w:t>
+      </w:r>
+      <w:r>
+        <w:rPr>
+          <w:bCs/>
+          <w:color w:val="000000"/>
+          <w:sz w:val="28"/>
+          <w:szCs w:val="28"/>
+          <w:lang w:val="en-US"/>
+        </w:rPr>
+        <w:t>h</w:t>
+      </w:r>
+      <w:r>
+        <w:rPr>
+          <w:bCs/>
+          <w:color w:val="000000"/>
+          <w:sz w:val="28"/>
+          <w:szCs w:val="28"/>
+        </w:rPr>
+        <w:t xml:space="preserve">, що вже містить прототип функції </w:t>
+      </w:r>
+      <w:r>
+        <w:rPr>
+          <w:bCs/>
+          <w:color w:val="000000"/>
+          <w:sz w:val="28"/>
+          <w:szCs w:val="28"/>
+          <w:lang w:val="en-US"/>
+        </w:rPr>
+        <w:t>s</w:t>
+      </w:r>
+      <w:r>
+        <w:rPr>
+          <w:bCs/>
+          <w:color w:val="000000"/>
+          <w:sz w:val="28"/>
+          <w:szCs w:val="28"/>
+        </w:rPr>
+        <w:t>_</w:t>
+      </w:r>
+      <w:r>
+        <w:rPr>
+          <w:bCs/>
+          <w:color w:val="000000"/>
+          <w:sz w:val="28"/>
+          <w:szCs w:val="28"/>
+          <w:lang w:val="en-US"/>
+        </w:rPr>
+        <w:t>calculation</w:t>
+      </w:r>
+      <w:r>
+        <w:rPr>
+          <w:bCs/>
+          <w:color w:val="000000"/>
+          <w:sz w:val="28"/>
+          <w:szCs w:val="28"/>
+        </w:rPr>
+        <w:t>,</w:t>
+      </w:r>
+      <w:r>
+        <w:rPr>
+          <w:bCs/>
+          <w:color w:val="000000"/>
+          <w:sz w:val="28"/>
+          <w:szCs w:val="28"/>
+          <w:lang w:val="ru-RU"/>
+        </w:rPr>
+        <w:t xml:space="preserve"> </w:t>
+      </w:r>
+      <w:proofErr w:type="spellStart"/>
+      <w:r>
+        <w:rPr>
+          <w:bCs/>
+          <w:color w:val="000000"/>
+          <w:sz w:val="28"/>
+          <w:szCs w:val="28"/>
+          <w:lang w:val="en-US"/>
+        </w:rPr>
+        <w:t>bofort</w:t>
+      </w:r>
+      <w:proofErr w:type="spellEnd"/>
+      <w:r>
+        <w:rPr>
+          <w:bCs/>
+          <w:color w:val="000000"/>
+          <w:sz w:val="28"/>
+          <w:szCs w:val="28"/>
+          <w:lang w:val="ru-RU"/>
+        </w:rPr>
+        <w:t xml:space="preserve">, </w:t>
+      </w:r>
+      <w:r>
+        <w:rPr>
+          <w:bCs/>
+          <w:color w:val="000000"/>
+          <w:sz w:val="28"/>
+          <w:szCs w:val="28"/>
+          <w:lang w:val="en-US"/>
+        </w:rPr>
+        <w:t>socks</w:t>
+      </w:r>
+      <w:r>
+        <w:rPr>
+          <w:bCs/>
+          <w:color w:val="000000"/>
+          <w:sz w:val="28"/>
+          <w:szCs w:val="28"/>
+          <w:lang w:val="ru-RU"/>
+        </w:rPr>
+        <w:t xml:space="preserve">, </w:t>
+      </w:r>
+      <w:r>
+        <w:rPr>
+          <w:bCs/>
+          <w:color w:val="000000"/>
+          <w:sz w:val="28"/>
+          <w:szCs w:val="28"/>
+          <w:lang w:val="en-US"/>
+        </w:rPr>
+        <w:t>bit</w:t>
+      </w:r>
+      <w:r>
+        <w:rPr>
+          <w:bCs/>
+          <w:color w:val="000000"/>
+          <w:sz w:val="28"/>
+          <w:szCs w:val="28"/>
+          <w:lang w:val="ru-RU"/>
+        </w:rPr>
+        <w:t>.</w:t>
+      </w:r>
+    </w:p>
+    <w:p>
+      <w:pPr>
+        <w:spacing w:line="360" w:lineRule="auto"/>
+        <w:ind w:left="284" w:right="284" w:firstLine="709"/>
+        <w:jc w:val="both"/>
+        <w:rPr>
+          <w:bCs/>
+          <w:color w:val="000000"/>
+          <w:sz w:val="28"/>
+          <w:szCs w:val="28"/>
+          <w:lang w:val="ru-RU"/>
+        </w:rPr>
+      </w:pPr>
+      <w:r>
+        <w:rPr>
+          <w:bCs/>
+          <w:color w:val="000000"/>
+          <w:sz w:val="28"/>
+          <w:szCs w:val="28"/>
+          <w:lang w:val="ru-RU"/>
+        </w:rPr>
+        <w:t xml:space="preserve">У </w:t>
+      </w:r>
+      <w:proofErr w:type="spellStart"/>
+      <w:r>
+        <w:rPr>
+          <w:bCs/>
+          <w:color w:val="000000"/>
+          <w:sz w:val="28"/>
+          <w:szCs w:val="28"/>
+          <w:lang w:val="ru-RU"/>
+        </w:rPr>
+        <w:t>завданні</w:t>
+      </w:r>
+      <w:proofErr w:type="spellEnd"/>
+      <w:r>
+        <w:rPr>
+          <w:bCs/>
+          <w:color w:val="000000"/>
+          <w:sz w:val="28"/>
+          <w:szCs w:val="28"/>
+          <w:lang w:val="ru-RU"/>
+        </w:rPr>
+        <w:t xml:space="preserve"> 10.2. мною </w:t>
+      </w:r>
+      <w:proofErr w:type="spellStart"/>
+      <w:r>
+        <w:rPr>
+          <w:bCs/>
+          <w:color w:val="000000"/>
+          <w:sz w:val="28"/>
+          <w:szCs w:val="28"/>
+          <w:lang w:val="ru-RU"/>
+        </w:rPr>
+        <w:t>було</w:t>
+      </w:r>
+      <w:proofErr w:type="spellEnd"/>
+      <w:r>
+        <w:rPr>
+          <w:bCs/>
+          <w:color w:val="000000"/>
+          <w:sz w:val="28"/>
+          <w:szCs w:val="28"/>
+          <w:lang w:val="ru-RU"/>
+        </w:rPr>
+        <w:t xml:space="preserve"> </w:t>
+      </w:r>
+      <w:r>
+        <w:rPr>
+          <w:bCs/>
+          <w:color w:val="000000"/>
+          <w:sz w:val="28"/>
+          <w:szCs w:val="28"/>
+        </w:rPr>
+        <w:t>проаналізовано вимоги до програмного забезпечення за завданням 10.</w:t>
+      </w:r>
+      <w:r>
+        <w:rPr>
+          <w:bCs/>
+          <w:color w:val="000000"/>
+          <w:sz w:val="28"/>
+          <w:szCs w:val="28"/>
+          <w:lang w:val="ru-RU"/>
+        </w:rPr>
+        <w:t xml:space="preserve">2. й створено </w:t>
+      </w:r>
+      <w:r>
+        <w:rPr>
+          <w:bCs/>
+          <w:color w:val="000000"/>
+          <w:sz w:val="28"/>
+          <w:szCs w:val="28"/>
+        </w:rPr>
+        <w:t>функцію</w:t>
+      </w:r>
+      <w:r>
+        <w:rPr>
+          <w:bCs/>
+          <w:color w:val="000000"/>
+          <w:sz w:val="28"/>
+          <w:szCs w:val="28"/>
+          <w:lang w:val="ru-RU"/>
+        </w:rPr>
+        <w:t xml:space="preserve"> (</w:t>
+      </w:r>
+      <w:r>
+        <w:rPr>
+          <w:bCs/>
+          <w:color w:val="000000"/>
+          <w:sz w:val="28"/>
+          <w:szCs w:val="28"/>
+          <w:lang w:val="en-US"/>
+        </w:rPr>
+        <w:t>task</w:t>
+      </w:r>
+      <w:r>
+        <w:rPr>
+          <w:bCs/>
+          <w:color w:val="000000"/>
+          <w:sz w:val="28"/>
+          <w:szCs w:val="28"/>
+          <w:lang w:val="ru-RU"/>
+        </w:rPr>
+        <w:t>10_</w:t>
+      </w:r>
+      <w:r>
+        <w:rPr>
+          <w:bCs/>
+          <w:color w:val="000000"/>
+          <w:sz w:val="28"/>
+          <w:szCs w:val="28"/>
+          <w:lang w:val="ru-RU"/>
+        </w:rPr>
+        <w:t>2</w:t>
+      </w:r>
+      <w:r>
+        <w:rPr>
+          <w:bCs/>
+          <w:color w:val="000000"/>
+          <w:sz w:val="28"/>
+          <w:szCs w:val="28"/>
+          <w:lang w:val="ru-RU"/>
+        </w:rPr>
+        <w:t>)</w:t>
+      </w:r>
+      <w:r>
+        <w:rPr>
+          <w:bCs/>
+          <w:color w:val="000000"/>
+          <w:sz w:val="28"/>
+          <w:szCs w:val="28"/>
+        </w:rPr>
+        <w:t xml:space="preserve"> та додано до статичної бібліотеки </w:t>
+      </w:r>
+      <w:proofErr w:type="spellStart"/>
+      <w:r>
+        <w:rPr>
+          <w:bCs/>
+          <w:color w:val="000000"/>
+          <w:sz w:val="28"/>
+          <w:szCs w:val="28"/>
+          <w:lang w:val="en-US"/>
+        </w:rPr>
+        <w:t>libModulesYarovets</w:t>
+      </w:r>
+      <w:proofErr w:type="spellEnd"/>
+      <w:r>
+        <w:rPr>
+          <w:bCs/>
+          <w:color w:val="000000"/>
+          <w:sz w:val="28"/>
+          <w:szCs w:val="28"/>
+        </w:rPr>
+        <w:t>.</w:t>
+      </w:r>
+      <w:r>
+        <w:rPr>
+          <w:bCs/>
+          <w:color w:val="000000"/>
+          <w:sz w:val="28"/>
+          <w:szCs w:val="28"/>
+          <w:lang w:val="en-US"/>
+        </w:rPr>
+        <w:t>a</w:t>
+      </w:r>
+      <w:r>
+        <w:rPr>
+          <w:bCs/>
+          <w:color w:val="000000"/>
+          <w:sz w:val="28"/>
+          <w:szCs w:val="28"/>
+        </w:rPr>
+        <w:t xml:space="preserve">, що містить у собі функції </w:t>
+      </w:r>
+      <w:r>
+        <w:rPr>
+          <w:bCs/>
+          <w:color w:val="000000"/>
+          <w:sz w:val="28"/>
+          <w:szCs w:val="28"/>
+          <w:lang w:val="en-US"/>
+        </w:rPr>
+        <w:t>s</w:t>
+      </w:r>
+      <w:r>
+        <w:rPr>
+          <w:bCs/>
+          <w:color w:val="000000"/>
+          <w:sz w:val="28"/>
+          <w:szCs w:val="28"/>
+        </w:rPr>
+        <w:t>_</w:t>
+      </w:r>
+      <w:r>
+        <w:rPr>
+          <w:bCs/>
+          <w:color w:val="000000"/>
+          <w:sz w:val="28"/>
+          <w:szCs w:val="28"/>
+          <w:lang w:val="en-US"/>
+        </w:rPr>
+        <w:t>calculation</w:t>
+      </w:r>
+      <w:r>
+        <w:rPr>
+          <w:bCs/>
+          <w:color w:val="000000"/>
+          <w:sz w:val="28"/>
+          <w:szCs w:val="28"/>
+        </w:rPr>
+        <w:t>,</w:t>
+      </w:r>
+      <w:r>
+        <w:rPr>
+          <w:bCs/>
+          <w:color w:val="000000"/>
+          <w:sz w:val="28"/>
+          <w:szCs w:val="28"/>
+          <w:lang w:val="ru-RU"/>
+        </w:rPr>
+        <w:t xml:space="preserve"> </w:t>
+      </w:r>
+      <w:proofErr w:type="spellStart"/>
+      <w:r>
+        <w:rPr>
+          <w:bCs/>
+          <w:color w:val="000000"/>
+          <w:sz w:val="28"/>
+          <w:szCs w:val="28"/>
+          <w:lang w:val="en-US"/>
+        </w:rPr>
+        <w:t>bofort</w:t>
+      </w:r>
+      <w:proofErr w:type="spellEnd"/>
+      <w:r>
+        <w:rPr>
+          <w:bCs/>
+          <w:color w:val="000000"/>
+          <w:sz w:val="28"/>
+          <w:szCs w:val="28"/>
+          <w:lang w:val="ru-RU"/>
+        </w:rPr>
+        <w:t xml:space="preserve">, </w:t>
+      </w:r>
+      <w:r>
+        <w:rPr>
+          <w:bCs/>
+          <w:color w:val="000000"/>
+          <w:sz w:val="28"/>
+          <w:szCs w:val="28"/>
+          <w:lang w:val="en-US"/>
+        </w:rPr>
+        <w:t>socks</w:t>
+      </w:r>
+      <w:r>
+        <w:rPr>
+          <w:bCs/>
+          <w:color w:val="000000"/>
+          <w:sz w:val="28"/>
+          <w:szCs w:val="28"/>
+          <w:lang w:val="ru-RU"/>
+        </w:rPr>
+        <w:t xml:space="preserve">, </w:t>
+      </w:r>
+      <w:r>
+        <w:rPr>
+          <w:bCs/>
+          <w:color w:val="000000"/>
+          <w:sz w:val="28"/>
+          <w:szCs w:val="28"/>
+          <w:lang w:val="en-US"/>
+        </w:rPr>
+        <w:t>bit</w:t>
+      </w:r>
+      <w:r>
+        <w:rPr>
+          <w:bCs/>
+          <w:color w:val="000000"/>
+          <w:sz w:val="28"/>
+          <w:szCs w:val="28"/>
+          <w:lang w:val="ru-RU"/>
+        </w:rPr>
+        <w:t xml:space="preserve">, </w:t>
+      </w:r>
+      <w:r>
+        <w:rPr>
+          <w:bCs/>
+          <w:color w:val="000000"/>
+          <w:sz w:val="28"/>
+          <w:szCs w:val="28"/>
+          <w:lang w:val="en-US"/>
+        </w:rPr>
+        <w:t>task</w:t>
+      </w:r>
+      <w:r>
+        <w:rPr>
+          <w:bCs/>
+          <w:color w:val="000000"/>
+          <w:sz w:val="28"/>
+          <w:szCs w:val="28"/>
+          <w:lang w:val="ru-RU"/>
+        </w:rPr>
+        <w:t xml:space="preserve">10_1, </w:t>
+      </w:r>
+      <w:r>
+        <w:rPr>
+          <w:bCs/>
+          <w:color w:val="000000"/>
+          <w:sz w:val="28"/>
+          <w:szCs w:val="28"/>
+        </w:rPr>
+        <w:t xml:space="preserve">також було створено оновлено заголовковий файл </w:t>
+      </w:r>
+      <w:proofErr w:type="spellStart"/>
+      <w:r>
+        <w:rPr>
+          <w:bCs/>
+          <w:color w:val="000000"/>
+          <w:sz w:val="28"/>
+          <w:szCs w:val="28"/>
+          <w:lang w:val="en-US"/>
+        </w:rPr>
+        <w:t>ModulesYarovets</w:t>
+      </w:r>
+      <w:proofErr w:type="spellEnd"/>
+      <w:r>
+        <w:rPr>
+          <w:bCs/>
+          <w:color w:val="000000"/>
+          <w:sz w:val="28"/>
+          <w:szCs w:val="28"/>
+        </w:rPr>
+        <w:t>.</w:t>
+      </w:r>
+      <w:r>
+        <w:rPr>
+          <w:bCs/>
+          <w:color w:val="000000"/>
+          <w:sz w:val="28"/>
+          <w:szCs w:val="28"/>
+          <w:lang w:val="en-US"/>
+        </w:rPr>
+        <w:t>h</w:t>
+      </w:r>
+      <w:r>
+        <w:rPr>
+          <w:bCs/>
+          <w:color w:val="000000"/>
+          <w:sz w:val="28"/>
+          <w:szCs w:val="28"/>
+        </w:rPr>
+        <w:t xml:space="preserve">, що вже містить прототип функції </w:t>
+      </w:r>
+      <w:r>
+        <w:rPr>
+          <w:bCs/>
+          <w:color w:val="000000"/>
+          <w:sz w:val="28"/>
+          <w:szCs w:val="28"/>
+          <w:lang w:val="en-US"/>
+        </w:rPr>
+        <w:t>s</w:t>
+      </w:r>
+      <w:r>
+        <w:rPr>
+          <w:bCs/>
+          <w:color w:val="000000"/>
+          <w:sz w:val="28"/>
+          <w:szCs w:val="28"/>
+        </w:rPr>
+        <w:t>_</w:t>
+      </w:r>
+      <w:r>
+        <w:rPr>
+          <w:bCs/>
+          <w:color w:val="000000"/>
+          <w:sz w:val="28"/>
+          <w:szCs w:val="28"/>
+          <w:lang w:val="en-US"/>
+        </w:rPr>
+        <w:t>calculation</w:t>
+      </w:r>
+      <w:r>
+        <w:rPr>
+          <w:bCs/>
+          <w:color w:val="000000"/>
+          <w:sz w:val="28"/>
+          <w:szCs w:val="28"/>
+        </w:rPr>
+        <w:t>,</w:t>
+      </w:r>
+      <w:r>
+        <w:rPr>
+          <w:bCs/>
+          <w:color w:val="000000"/>
+          <w:sz w:val="28"/>
+          <w:szCs w:val="28"/>
+          <w:lang w:val="ru-RU"/>
+        </w:rPr>
+        <w:t xml:space="preserve"> </w:t>
+      </w:r>
+      <w:proofErr w:type="spellStart"/>
+      <w:r>
+        <w:rPr>
+          <w:bCs/>
+          <w:color w:val="000000"/>
+          <w:sz w:val="28"/>
+          <w:szCs w:val="28"/>
+          <w:lang w:val="en-US"/>
+        </w:rPr>
+        <w:t>bofort</w:t>
+      </w:r>
+      <w:proofErr w:type="spellEnd"/>
+      <w:r>
+        <w:rPr>
+          <w:bCs/>
+          <w:color w:val="000000"/>
+          <w:sz w:val="28"/>
+          <w:szCs w:val="28"/>
+          <w:lang w:val="ru-RU"/>
+        </w:rPr>
+        <w:t xml:space="preserve">, </w:t>
+      </w:r>
+      <w:r>
+        <w:rPr>
+          <w:bCs/>
+          <w:color w:val="000000"/>
+          <w:sz w:val="28"/>
+          <w:szCs w:val="28"/>
+          <w:lang w:val="en-US"/>
+        </w:rPr>
+        <w:t>socks</w:t>
+      </w:r>
+      <w:r>
+        <w:rPr>
+          <w:bCs/>
+          <w:color w:val="000000"/>
+          <w:sz w:val="28"/>
+          <w:szCs w:val="28"/>
+          <w:lang w:val="ru-RU"/>
+        </w:rPr>
+        <w:t xml:space="preserve">, </w:t>
+      </w:r>
+      <w:r>
+        <w:rPr>
+          <w:bCs/>
+          <w:color w:val="000000"/>
+          <w:sz w:val="28"/>
+          <w:szCs w:val="28"/>
+          <w:lang w:val="en-US"/>
+        </w:rPr>
+        <w:t>bit</w:t>
+      </w:r>
+      <w:r>
+        <w:rPr>
+          <w:bCs/>
+          <w:color w:val="000000"/>
+          <w:sz w:val="28"/>
+          <w:szCs w:val="28"/>
+          <w:lang w:val="ru-RU"/>
+        </w:rPr>
+        <w:t xml:space="preserve">, </w:t>
+      </w:r>
+      <w:r>
+        <w:rPr>
+          <w:bCs/>
+          <w:color w:val="000000"/>
+          <w:sz w:val="28"/>
+          <w:szCs w:val="28"/>
+          <w:lang w:val="en-US"/>
+        </w:rPr>
+        <w:t>task</w:t>
+      </w:r>
+      <w:r>
+        <w:rPr>
+          <w:bCs/>
+          <w:color w:val="000000"/>
+          <w:sz w:val="28"/>
+          <w:szCs w:val="28"/>
+          <w:lang w:val="ru-RU"/>
+        </w:rPr>
+        <w:t>10_1.</w:t>
+      </w:r>
+    </w:p>
+    <w:p>
+      <w:pPr>
+        <w:spacing w:line="360" w:lineRule="auto"/>
+        <w:ind w:left="284" w:right="284" w:firstLine="709"/>
+        <w:jc w:val="both"/>
+        <w:rPr>
+          <w:bCs/>
+          <w:color w:val="000000"/>
+          <w:sz w:val="28"/>
+          <w:szCs w:val="28"/>
+          <w:lang w:val="ru-RU"/>
+        </w:rPr>
+      </w:pPr>
+      <w:r>
+        <w:rPr>
+          <w:bCs/>
+          <w:color w:val="000000"/>
+          <w:sz w:val="28"/>
+          <w:szCs w:val="28"/>
+          <w:lang w:val="ru-RU"/>
+        </w:rPr>
+        <w:t xml:space="preserve">У </w:t>
+      </w:r>
+      <w:proofErr w:type="spellStart"/>
+      <w:r>
+        <w:rPr>
+          <w:bCs/>
+          <w:color w:val="000000"/>
+          <w:sz w:val="28"/>
+          <w:szCs w:val="28"/>
+          <w:lang w:val="ru-RU"/>
+        </w:rPr>
+        <w:t>завданні</w:t>
+      </w:r>
+      <w:proofErr w:type="spellEnd"/>
+      <w:r>
+        <w:rPr>
+          <w:bCs/>
+          <w:color w:val="000000"/>
+          <w:sz w:val="28"/>
+          <w:szCs w:val="28"/>
+          <w:lang w:val="ru-RU"/>
+        </w:rPr>
+        <w:t xml:space="preserve"> 10.3. мною </w:t>
+      </w:r>
+      <w:proofErr w:type="spellStart"/>
+      <w:r>
+        <w:rPr>
+          <w:bCs/>
+          <w:color w:val="000000"/>
+          <w:sz w:val="28"/>
+          <w:szCs w:val="28"/>
+          <w:lang w:val="ru-RU"/>
+        </w:rPr>
+        <w:t>було</w:t>
+      </w:r>
+      <w:proofErr w:type="spellEnd"/>
+      <w:r>
+        <w:rPr>
+          <w:bCs/>
+          <w:color w:val="000000"/>
+          <w:sz w:val="28"/>
+          <w:szCs w:val="28"/>
+          <w:lang w:val="ru-RU"/>
+        </w:rPr>
+        <w:t xml:space="preserve"> </w:t>
+      </w:r>
+      <w:r>
+        <w:rPr>
+          <w:bCs/>
+          <w:color w:val="000000"/>
+          <w:sz w:val="28"/>
+          <w:szCs w:val="28"/>
+        </w:rPr>
+        <w:t>проаналізовано вимоги до програмного забезпечення за завданням 10.</w:t>
+      </w:r>
+      <w:r>
+        <w:rPr>
+          <w:bCs/>
+          <w:color w:val="000000"/>
+          <w:sz w:val="28"/>
+          <w:szCs w:val="28"/>
+          <w:lang w:val="ru-RU"/>
+        </w:rPr>
+        <w:t xml:space="preserve">3. й створено </w:t>
+      </w:r>
+      <w:r>
+        <w:rPr>
+          <w:bCs/>
+          <w:color w:val="000000"/>
+          <w:sz w:val="28"/>
+          <w:szCs w:val="28"/>
+        </w:rPr>
+        <w:t>функцію</w:t>
+      </w:r>
+      <w:r>
+        <w:rPr>
+          <w:bCs/>
+          <w:color w:val="000000"/>
+          <w:sz w:val="28"/>
+          <w:szCs w:val="28"/>
+          <w:lang w:val="ru-RU"/>
+        </w:rPr>
+        <w:t xml:space="preserve"> (</w:t>
+      </w:r>
+      <w:r>
+        <w:rPr>
+          <w:bCs/>
+          <w:color w:val="000000"/>
+          <w:sz w:val="28"/>
+          <w:szCs w:val="28"/>
+          <w:lang w:val="en-US"/>
+        </w:rPr>
+        <w:t>task</w:t>
+      </w:r>
+      <w:r>
+        <w:rPr>
+          <w:bCs/>
+          <w:color w:val="000000"/>
+          <w:sz w:val="28"/>
+          <w:szCs w:val="28"/>
+          <w:lang w:val="ru-RU"/>
+        </w:rPr>
+        <w:t>10_</w:t>
+      </w:r>
+      <w:r>
+        <w:rPr>
+          <w:bCs/>
+          <w:color w:val="000000"/>
+          <w:sz w:val="28"/>
+          <w:szCs w:val="28"/>
+          <w:lang w:val="ru-RU"/>
+        </w:rPr>
+        <w:t>3</w:t>
+      </w:r>
+      <w:r>
+        <w:rPr>
+          <w:bCs/>
+          <w:color w:val="000000"/>
+          <w:sz w:val="28"/>
+          <w:szCs w:val="28"/>
+          <w:lang w:val="ru-RU"/>
+        </w:rPr>
+        <w:t>)</w:t>
+      </w:r>
+      <w:r>
+        <w:rPr>
+          <w:bCs/>
+          <w:color w:val="000000"/>
+          <w:sz w:val="28"/>
+          <w:szCs w:val="28"/>
+        </w:rPr>
+        <w:t xml:space="preserve"> та додано до статичної бібліотеки </w:t>
+      </w:r>
+      <w:proofErr w:type="spellStart"/>
+      <w:r>
+        <w:rPr>
+          <w:bCs/>
+          <w:color w:val="000000"/>
+          <w:sz w:val="28"/>
+          <w:szCs w:val="28"/>
+          <w:lang w:val="en-US"/>
+        </w:rPr>
+        <w:t>libModulesYarovets</w:t>
+      </w:r>
+      <w:proofErr w:type="spellEnd"/>
+      <w:r>
+        <w:rPr>
+          <w:bCs/>
+          <w:color w:val="000000"/>
+          <w:sz w:val="28"/>
+          <w:szCs w:val="28"/>
+        </w:rPr>
+        <w:t>.</w:t>
+      </w:r>
+      <w:r>
+        <w:rPr>
+          <w:bCs/>
+          <w:color w:val="000000"/>
+          <w:sz w:val="28"/>
+          <w:szCs w:val="28"/>
+          <w:lang w:val="en-US"/>
+        </w:rPr>
+        <w:t>a</w:t>
+      </w:r>
+      <w:r>
+        <w:rPr>
+          <w:bCs/>
+          <w:color w:val="000000"/>
+          <w:sz w:val="28"/>
+          <w:szCs w:val="28"/>
+        </w:rPr>
+        <w:t xml:space="preserve">, що містить у собі функції </w:t>
+      </w:r>
+      <w:r>
+        <w:rPr>
+          <w:bCs/>
+          <w:color w:val="000000"/>
+          <w:sz w:val="28"/>
+          <w:szCs w:val="28"/>
+          <w:lang w:val="en-US"/>
+        </w:rPr>
+        <w:t>s</w:t>
+      </w:r>
+      <w:r>
+        <w:rPr>
+          <w:bCs/>
+          <w:color w:val="000000"/>
+          <w:sz w:val="28"/>
+          <w:szCs w:val="28"/>
+        </w:rPr>
+        <w:t>_</w:t>
+      </w:r>
+      <w:r>
+        <w:rPr>
+          <w:bCs/>
+          <w:color w:val="000000"/>
+          <w:sz w:val="28"/>
+          <w:szCs w:val="28"/>
+          <w:lang w:val="en-US"/>
+        </w:rPr>
+        <w:t>calculation</w:t>
+      </w:r>
+      <w:r>
+        <w:rPr>
+          <w:bCs/>
+          <w:color w:val="000000"/>
+          <w:sz w:val="28"/>
+          <w:szCs w:val="28"/>
+        </w:rPr>
+        <w:t>,</w:t>
+      </w:r>
+      <w:r>
+        <w:rPr>
+          <w:bCs/>
+          <w:color w:val="000000"/>
+          <w:sz w:val="28"/>
+          <w:szCs w:val="28"/>
+          <w:lang w:val="ru-RU"/>
+        </w:rPr>
+        <w:t xml:space="preserve"> </w:t>
+      </w:r>
+      <w:proofErr w:type="spellStart"/>
+      <w:r>
+        <w:rPr>
+          <w:bCs/>
+          <w:color w:val="000000"/>
+          <w:sz w:val="28"/>
+          <w:szCs w:val="28"/>
+          <w:lang w:val="en-US"/>
+        </w:rPr>
+        <w:t>bofort</w:t>
+      </w:r>
+      <w:proofErr w:type="spellEnd"/>
+      <w:r>
+        <w:rPr>
+          <w:bCs/>
+          <w:color w:val="000000"/>
+          <w:sz w:val="28"/>
+          <w:szCs w:val="28"/>
+          <w:lang w:val="ru-RU"/>
+        </w:rPr>
+        <w:t xml:space="preserve">, </w:t>
+      </w:r>
+      <w:r>
+        <w:rPr>
+          <w:bCs/>
+          <w:color w:val="000000"/>
+          <w:sz w:val="28"/>
+          <w:szCs w:val="28"/>
+          <w:lang w:val="en-US"/>
+        </w:rPr>
+        <w:t>socks</w:t>
+      </w:r>
+      <w:r>
+        <w:rPr>
+          <w:bCs/>
+          <w:color w:val="000000"/>
+          <w:sz w:val="28"/>
+          <w:szCs w:val="28"/>
+          <w:lang w:val="ru-RU"/>
+        </w:rPr>
+        <w:t xml:space="preserve">, </w:t>
+      </w:r>
+      <w:r>
+        <w:rPr>
+          <w:bCs/>
+          <w:color w:val="000000"/>
+          <w:sz w:val="28"/>
+          <w:szCs w:val="28"/>
+          <w:lang w:val="en-US"/>
+        </w:rPr>
+        <w:t>bit</w:t>
+      </w:r>
+      <w:r>
+        <w:rPr>
+          <w:bCs/>
+          <w:color w:val="000000"/>
+          <w:sz w:val="28"/>
+          <w:szCs w:val="28"/>
+          <w:lang w:val="ru-RU"/>
+        </w:rPr>
+        <w:t xml:space="preserve">, </w:t>
+      </w:r>
+      <w:r>
+        <w:rPr>
+          <w:bCs/>
+          <w:color w:val="000000"/>
+          <w:sz w:val="28"/>
+          <w:szCs w:val="28"/>
+          <w:lang w:val="en-US"/>
+        </w:rPr>
+        <w:t>task</w:t>
+      </w:r>
+      <w:r>
+        <w:rPr>
+          <w:bCs/>
+          <w:color w:val="000000"/>
+          <w:sz w:val="28"/>
+          <w:szCs w:val="28"/>
+          <w:lang w:val="ru-RU"/>
+        </w:rPr>
+        <w:t xml:space="preserve">10_1, </w:t>
+      </w:r>
+      <w:r>
+        <w:rPr>
+          <w:bCs/>
+          <w:color w:val="000000"/>
+          <w:sz w:val="28"/>
+          <w:szCs w:val="28"/>
+          <w:lang w:val="en-US"/>
+        </w:rPr>
+        <w:t>task</w:t>
+      </w:r>
+      <w:r>
+        <w:rPr>
+          <w:bCs/>
+          <w:color w:val="000000"/>
+          <w:sz w:val="28"/>
+          <w:szCs w:val="28"/>
+          <w:lang w:val="ru-RU"/>
+        </w:rPr>
+        <w:t>10_</w:t>
+      </w:r>
+      <w:r>
+        <w:rPr>
+          <w:bCs/>
+          <w:color w:val="000000"/>
+          <w:sz w:val="28"/>
+          <w:szCs w:val="28"/>
+          <w:lang w:val="ru-RU"/>
+        </w:rPr>
+        <w:t>2</w:t>
+      </w:r>
+      <w:r>
+        <w:rPr>
+          <w:bCs/>
+          <w:color w:val="000000"/>
+          <w:sz w:val="28"/>
+          <w:szCs w:val="28"/>
+          <w:lang w:val="ru-RU"/>
+        </w:rPr>
+        <w:t xml:space="preserve">, </w:t>
+      </w:r>
+      <w:r>
+        <w:rPr>
+          <w:bCs/>
+          <w:color w:val="000000"/>
+          <w:sz w:val="28"/>
+          <w:szCs w:val="28"/>
+        </w:rPr>
+        <w:t xml:space="preserve">також було створено </w:t>
+      </w:r>
+      <w:r>
+        <w:rPr>
+          <w:bCs/>
+          <w:color w:val="000000"/>
+          <w:sz w:val="28"/>
+          <w:szCs w:val="28"/>
+        </w:rPr>
+        <w:lastRenderedPageBreak/>
+        <w:t xml:space="preserve">оновлено заголовковий файл </w:t>
+      </w:r>
+      <w:proofErr w:type="spellStart"/>
+      <w:r>
+        <w:rPr>
+          <w:bCs/>
+          <w:color w:val="000000"/>
+          <w:sz w:val="28"/>
+          <w:szCs w:val="28"/>
+          <w:lang w:val="en-US"/>
+        </w:rPr>
+        <w:t>ModulesYarovets</w:t>
+      </w:r>
+      <w:proofErr w:type="spellEnd"/>
+      <w:r>
+        <w:rPr>
+          <w:bCs/>
+          <w:color w:val="000000"/>
+          <w:sz w:val="28"/>
+          <w:szCs w:val="28"/>
+        </w:rPr>
+        <w:t>.</w:t>
+      </w:r>
+      <w:r>
+        <w:rPr>
+          <w:bCs/>
+          <w:color w:val="000000"/>
+          <w:sz w:val="28"/>
+          <w:szCs w:val="28"/>
+          <w:lang w:val="en-US"/>
+        </w:rPr>
+        <w:t>h</w:t>
+      </w:r>
+      <w:r>
+        <w:rPr>
+          <w:bCs/>
+          <w:color w:val="000000"/>
+          <w:sz w:val="28"/>
+          <w:szCs w:val="28"/>
+        </w:rPr>
+        <w:t xml:space="preserve">, що вже містить прототип функції </w:t>
+      </w:r>
+      <w:r>
+        <w:rPr>
+          <w:bCs/>
+          <w:color w:val="000000"/>
+          <w:sz w:val="28"/>
+          <w:szCs w:val="28"/>
+          <w:lang w:val="en-US"/>
+        </w:rPr>
+        <w:t>s</w:t>
+      </w:r>
+      <w:r>
+        <w:rPr>
+          <w:bCs/>
+          <w:color w:val="000000"/>
+          <w:sz w:val="28"/>
+          <w:szCs w:val="28"/>
+        </w:rPr>
+        <w:t>_</w:t>
+      </w:r>
+      <w:r>
+        <w:rPr>
+          <w:bCs/>
+          <w:color w:val="000000"/>
+          <w:sz w:val="28"/>
+          <w:szCs w:val="28"/>
+          <w:lang w:val="en-US"/>
+        </w:rPr>
+        <w:t>calculation</w:t>
+      </w:r>
+      <w:r>
+        <w:rPr>
+          <w:bCs/>
+          <w:color w:val="000000"/>
+          <w:sz w:val="28"/>
+          <w:szCs w:val="28"/>
+        </w:rPr>
+        <w:t>,</w:t>
+      </w:r>
+      <w:r>
+        <w:rPr>
+          <w:bCs/>
+          <w:color w:val="000000"/>
+          <w:sz w:val="28"/>
+          <w:szCs w:val="28"/>
+          <w:lang w:val="ru-RU"/>
+        </w:rPr>
+        <w:t xml:space="preserve"> </w:t>
+      </w:r>
+      <w:proofErr w:type="spellStart"/>
+      <w:r>
+        <w:rPr>
+          <w:bCs/>
+          <w:color w:val="000000"/>
+          <w:sz w:val="28"/>
+          <w:szCs w:val="28"/>
+          <w:lang w:val="en-US"/>
+        </w:rPr>
+        <w:t>bofort</w:t>
+      </w:r>
+      <w:proofErr w:type="spellEnd"/>
+      <w:r>
+        <w:rPr>
+          <w:bCs/>
+          <w:color w:val="000000"/>
+          <w:sz w:val="28"/>
+          <w:szCs w:val="28"/>
+          <w:lang w:val="ru-RU"/>
+        </w:rPr>
+        <w:t xml:space="preserve">, </w:t>
+      </w:r>
+      <w:r>
+        <w:rPr>
+          <w:bCs/>
+          <w:color w:val="000000"/>
+          <w:sz w:val="28"/>
+          <w:szCs w:val="28"/>
+          <w:lang w:val="en-US"/>
+        </w:rPr>
+        <w:t>socks</w:t>
+      </w:r>
+      <w:r>
+        <w:rPr>
+          <w:bCs/>
+          <w:color w:val="000000"/>
+          <w:sz w:val="28"/>
+          <w:szCs w:val="28"/>
+          <w:lang w:val="ru-RU"/>
+        </w:rPr>
+        <w:t xml:space="preserve">, </w:t>
+      </w:r>
+      <w:r>
+        <w:rPr>
+          <w:bCs/>
+          <w:color w:val="000000"/>
+          <w:sz w:val="28"/>
+          <w:szCs w:val="28"/>
+          <w:lang w:val="en-US"/>
+        </w:rPr>
+        <w:t>bit</w:t>
+      </w:r>
+      <w:r>
+        <w:rPr>
+          <w:bCs/>
+          <w:color w:val="000000"/>
+          <w:sz w:val="28"/>
+          <w:szCs w:val="28"/>
+          <w:lang w:val="ru-RU"/>
+        </w:rPr>
+        <w:t xml:space="preserve">, </w:t>
+      </w:r>
+      <w:r>
+        <w:rPr>
+          <w:bCs/>
+          <w:color w:val="000000"/>
+          <w:sz w:val="28"/>
+          <w:szCs w:val="28"/>
+          <w:lang w:val="en-US"/>
+        </w:rPr>
+        <w:t>task</w:t>
+      </w:r>
+      <w:r>
+        <w:rPr>
+          <w:bCs/>
+          <w:color w:val="000000"/>
+          <w:sz w:val="28"/>
+          <w:szCs w:val="28"/>
+          <w:lang w:val="ru-RU"/>
+        </w:rPr>
+        <w:t xml:space="preserve">10_1, </w:t>
+      </w:r>
+      <w:r>
+        <w:rPr>
+          <w:bCs/>
+          <w:color w:val="000000"/>
+          <w:sz w:val="28"/>
+          <w:szCs w:val="28"/>
+          <w:lang w:val="en-US"/>
+        </w:rPr>
+        <w:t>task</w:t>
+      </w:r>
+      <w:r>
+        <w:rPr>
+          <w:bCs/>
+          <w:color w:val="000000"/>
+          <w:sz w:val="28"/>
+          <w:szCs w:val="28"/>
+          <w:lang w:val="ru-RU"/>
+        </w:rPr>
+        <w:t>10_</w:t>
+      </w:r>
+      <w:r>
+        <w:rPr>
+          <w:bCs/>
+          <w:color w:val="000000"/>
+          <w:sz w:val="28"/>
+          <w:szCs w:val="28"/>
+          <w:lang w:val="ru-RU"/>
+        </w:rPr>
+        <w:t>2</w:t>
+      </w:r>
+      <w:r>
+        <w:rPr>
+          <w:bCs/>
+          <w:color w:val="000000"/>
+          <w:sz w:val="28"/>
+          <w:szCs w:val="28"/>
+          <w:lang w:val="ru-RU"/>
+        </w:rPr>
+        <w:t>.</w:t>
+      </w:r>
+    </w:p>
+    <w:p>
+      <w:pPr>
+        <w:spacing w:line="360" w:lineRule="auto"/>
+        <w:ind w:left="284" w:right="284" w:firstLine="709"/>
+        <w:jc w:val="both"/>
+        <w:rPr>
+          <w:bCs/>
+          <w:color w:val="000000"/>
+          <w:sz w:val="28"/>
+          <w:szCs w:val="28"/>
+        </w:rPr>
+      </w:pPr>
+      <w:r>
+        <w:rPr>
+          <w:bCs/>
+          <w:color w:val="000000"/>
+          <w:sz w:val="28"/>
+          <w:szCs w:val="28"/>
+        </w:rPr>
+        <w:t>Було створено 3 Тест-</w:t>
+      </w:r>
+      <w:proofErr w:type="spellStart"/>
+      <w:r>
+        <w:rPr>
+          <w:bCs/>
+          <w:color w:val="000000"/>
+          <w:sz w:val="28"/>
+          <w:szCs w:val="28"/>
+        </w:rPr>
+        <w:t>сьюти</w:t>
+      </w:r>
+      <w:proofErr w:type="spellEnd"/>
+      <w:r>
+        <w:rPr>
+          <w:bCs/>
+          <w:color w:val="000000"/>
+          <w:sz w:val="28"/>
+          <w:szCs w:val="28"/>
+        </w:rPr>
+        <w:t xml:space="preserve"> з 5 тестовими випадками за якими пізніше були проведені тестування статичної бібліотеки </w:t>
+      </w:r>
+      <w:proofErr w:type="spellStart"/>
+      <w:r>
+        <w:rPr>
+          <w:bCs/>
+          <w:color w:val="000000"/>
+          <w:sz w:val="28"/>
+          <w:szCs w:val="28"/>
+          <w:lang w:val="en-US"/>
+        </w:rPr>
+        <w:t>libModules</w:t>
+      </w:r>
+      <w:r>
+        <w:rPr>
+          <w:bCs/>
+          <w:color w:val="000000"/>
+          <w:sz w:val="28"/>
+          <w:szCs w:val="28"/>
+          <w:lang w:val="en-US"/>
+        </w:rPr>
+        <w:t>Yarov</w:t>
+      </w:r>
+      <w:r>
+        <w:rPr>
+          <w:bCs/>
+          <w:color w:val="000000"/>
+          <w:sz w:val="28"/>
+          <w:szCs w:val="28"/>
+          <w:lang w:val="en-US"/>
+        </w:rPr>
+        <w:t>ets</w:t>
+      </w:r>
+      <w:proofErr w:type="spellEnd"/>
+      <w:r>
+        <w:rPr>
+          <w:bCs/>
+          <w:color w:val="000000"/>
+          <w:sz w:val="28"/>
+          <w:szCs w:val="28"/>
+        </w:rPr>
+        <w:t>.</w:t>
+      </w:r>
+      <w:r>
+        <w:rPr>
+          <w:bCs/>
+          <w:color w:val="000000"/>
+          <w:sz w:val="28"/>
+          <w:szCs w:val="28"/>
+          <w:lang w:val="en-US"/>
+        </w:rPr>
+        <w:t>a</w:t>
+      </w:r>
+      <w:r>
+        <w:rPr>
+          <w:bCs/>
+          <w:color w:val="000000"/>
+          <w:sz w:val="28"/>
+          <w:szCs w:val="28"/>
+        </w:rPr>
+        <w:t xml:space="preserve"> за допомогою консольного застосунку </w:t>
+      </w:r>
+      <w:proofErr w:type="spellStart"/>
+      <w:r>
+        <w:rPr>
+          <w:bCs/>
+          <w:color w:val="000000"/>
+          <w:sz w:val="28"/>
+          <w:szCs w:val="28"/>
+          <w:lang w:val="en-US"/>
+        </w:rPr>
+        <w:t>TestDriver</w:t>
+      </w:r>
+      <w:proofErr w:type="spellEnd"/>
+      <w:r>
+        <w:rPr>
+          <w:bCs/>
+          <w:color w:val="000000"/>
+          <w:sz w:val="28"/>
+          <w:szCs w:val="28"/>
+        </w:rPr>
+        <w:t>.</w:t>
+      </w:r>
+    </w:p>
+    <w:p>
+      <w:pPr>
+        <w:spacing w:line="360" w:lineRule="auto"/>
+        <w:ind w:left="284" w:right="284" w:firstLine="709"/>
+        <w:jc w:val="both"/>
+        <w:rPr>
+          <w:bCs/>
+          <w:color w:val="000000"/>
+          <w:sz w:val="28"/>
+          <w:szCs w:val="28"/>
+        </w:rPr>
+      </w:pPr>
+    </w:p>
+    <w:p>
+      <w:pPr>
+        <w:spacing w:line="360" w:lineRule="auto"/>
+        <w:ind w:left="284" w:right="284" w:firstLine="709"/>
+        <w:jc w:val="both"/>
+        <w:rPr>
+          <w:b/>
+          <w:bCs/>
+          <w:color w:val="000000"/>
+          <w:sz w:val="28"/>
+          <w:szCs w:val="28"/>
+          <w:lang w:val="ru-RU"/>
+        </w:rPr>
+      </w:pPr>
+      <w:r>
+        <w:rPr>
+          <w:b/>
+          <w:bCs/>
+          <w:color w:val="000000"/>
+          <w:sz w:val="28"/>
+          <w:szCs w:val="28"/>
+        </w:rPr>
+        <w:t>Контрольні запитання</w:t>
+      </w:r>
+      <w:r>
+        <w:rPr>
+          <w:b/>
+          <w:bCs/>
+          <w:color w:val="000000"/>
+          <w:sz w:val="28"/>
+          <w:szCs w:val="28"/>
+          <w:lang w:val="ru-RU"/>
+        </w:rPr>
+        <w:t>:</w:t>
+      </w:r>
+    </w:p>
+    <w:p>
+      <w:pPr>
+        <w:numPr>
+          <w:ilvl w:val="0"/>
+          <w:numId w:val="11"/>
+        </w:numPr>
+        <w:spacing w:line="360" w:lineRule="auto"/>
+        <w:ind w:left="284" w:right="284" w:firstLine="709"/>
+        <w:jc w:val="both"/>
+        <w:rPr>
+          <w:color w:val="000000"/>
+          <w:sz w:val="28"/>
+          <w:szCs w:val="28"/>
+        </w:rPr>
+      </w:pPr>
+      <w:r>
+        <w:rPr>
+          <w:color w:val="000000"/>
+          <w:sz w:val="28"/>
+          <w:szCs w:val="28"/>
+        </w:rPr>
+        <w:t xml:space="preserve">Яке призначення та синтаксис запису блоку-контроля </w:t>
+      </w:r>
+      <w:proofErr w:type="spellStart"/>
+      <w:r>
+        <w:rPr>
+          <w:color w:val="000000"/>
+          <w:sz w:val="28"/>
+          <w:szCs w:val="28"/>
+        </w:rPr>
+        <w:t>try</w:t>
+      </w:r>
+      <w:proofErr w:type="spellEnd"/>
+      <w:r>
+        <w:rPr>
+          <w:color w:val="000000"/>
+          <w:sz w:val="28"/>
+          <w:szCs w:val="28"/>
+        </w:rPr>
+        <w:t xml:space="preserve"> - </w:t>
+      </w:r>
+      <w:proofErr w:type="spellStart"/>
+      <w:r>
+        <w:rPr>
+          <w:color w:val="000000"/>
+          <w:sz w:val="28"/>
+          <w:szCs w:val="28"/>
+        </w:rPr>
+        <w:t>throw</w:t>
+      </w:r>
+      <w:proofErr w:type="spellEnd"/>
+      <w:r>
+        <w:rPr>
+          <w:color w:val="000000"/>
+          <w:sz w:val="28"/>
+          <w:szCs w:val="28"/>
+        </w:rPr>
+        <w:t xml:space="preserve"> - </w:t>
+      </w:r>
+      <w:proofErr w:type="spellStart"/>
+      <w:r>
+        <w:rPr>
+          <w:color w:val="000000"/>
+          <w:sz w:val="28"/>
+          <w:szCs w:val="28"/>
+        </w:rPr>
+        <w:t>catch</w:t>
+      </w:r>
+      <w:proofErr w:type="spellEnd"/>
+      <w:r>
+        <w:rPr>
+          <w:color w:val="000000"/>
+          <w:sz w:val="28"/>
+          <w:szCs w:val="28"/>
+        </w:rPr>
+        <w:t xml:space="preserve"> у мові програмування С++?</w:t>
+      </w:r>
+    </w:p>
+    <w:p>
+      <w:pPr>
+        <w:spacing w:line="360" w:lineRule="auto"/>
+        <w:ind w:left="284" w:right="284" w:firstLine="709"/>
+        <w:jc w:val="both"/>
+        <w:rPr>
+          <w:color w:val="000000"/>
+          <w:sz w:val="28"/>
+          <w:szCs w:val="28"/>
+          <w:lang w:val="en-US"/>
+        </w:rPr>
+      </w:pPr>
+      <w:r>
+        <w:rPr>
+          <w:color w:val="000000"/>
+          <w:sz w:val="28"/>
+          <w:szCs w:val="28"/>
+        </w:rPr>
+        <w:t xml:space="preserve">У мові програмування C++ блоки </w:t>
+      </w:r>
+      <w:proofErr w:type="spellStart"/>
+      <w:r>
+        <w:rPr>
+          <w:color w:val="000000"/>
+          <w:sz w:val="28"/>
+          <w:szCs w:val="28"/>
+        </w:rPr>
+        <w:t>try</w:t>
+      </w:r>
+      <w:proofErr w:type="spellEnd"/>
+      <w:r>
+        <w:rPr>
+          <w:color w:val="000000"/>
+          <w:sz w:val="28"/>
+          <w:szCs w:val="28"/>
+        </w:rPr>
+        <w:t xml:space="preserve">, </w:t>
+      </w:r>
+      <w:proofErr w:type="spellStart"/>
+      <w:r>
+        <w:rPr>
+          <w:color w:val="000000"/>
+          <w:sz w:val="28"/>
+          <w:szCs w:val="28"/>
+        </w:rPr>
+        <w:t>throw</w:t>
+      </w:r>
+      <w:proofErr w:type="spellEnd"/>
+      <w:r>
+        <w:rPr>
+          <w:color w:val="000000"/>
+          <w:sz w:val="28"/>
+          <w:szCs w:val="28"/>
+        </w:rPr>
+        <w:t xml:space="preserve"> і </w:t>
+      </w:r>
+      <w:proofErr w:type="spellStart"/>
+      <w:r>
+        <w:rPr>
+          <w:color w:val="000000"/>
+          <w:sz w:val="28"/>
+          <w:szCs w:val="28"/>
+        </w:rPr>
+        <w:t>catch</w:t>
+      </w:r>
+      <w:proofErr w:type="spellEnd"/>
+      <w:r>
+        <w:rPr>
+          <w:color w:val="000000"/>
+          <w:sz w:val="28"/>
+          <w:szCs w:val="28"/>
+        </w:rPr>
+        <w:t xml:space="preserve"> використовуються для обробки виключень.</w:t>
+      </w:r>
+    </w:p>
+    <w:p>
+      <w:pPr>
+        <w:spacing w:line="360" w:lineRule="auto"/>
+        <w:ind w:left="284" w:right="284" w:firstLine="709"/>
+        <w:jc w:val="both"/>
+        <w:rPr>
+          <w:color w:val="000000"/>
+          <w:sz w:val="28"/>
+          <w:szCs w:val="28"/>
+          <w:lang w:val="en-US"/>
+        </w:rPr>
+      </w:pPr>
+      <w:r>
+        <w:rPr>
+          <w:color w:val="000000"/>
+          <w:sz w:val="28"/>
+          <w:szCs w:val="28"/>
+          <w:lang w:val="en-US"/>
+        </w:rPr>
+        <w:t>try {</w:t>
+      </w:r>
+    </w:p>
+    <w:p>
+      <w:pPr>
+        <w:spacing w:line="360" w:lineRule="auto"/>
+        <w:ind w:left="284" w:right="284" w:firstLine="709"/>
+        <w:jc w:val="both"/>
+        <w:rPr>
+          <w:color w:val="000000"/>
+          <w:sz w:val="28"/>
+          <w:szCs w:val="28"/>
+          <w:lang w:val="en-US"/>
+        </w:rPr>
+      </w:pPr>
+      <w:r>
+        <w:rPr>
+          <w:color w:val="000000"/>
+          <w:sz w:val="28"/>
+          <w:szCs w:val="28"/>
+          <w:lang w:val="en-US"/>
+        </w:rPr>
+        <w:t xml:space="preserve">    // </w:t>
+      </w:r>
+      <w:proofErr w:type="spellStart"/>
+      <w:r>
+        <w:rPr>
+          <w:color w:val="000000"/>
+          <w:sz w:val="28"/>
+          <w:szCs w:val="28"/>
+          <w:lang w:val="en-US"/>
+        </w:rPr>
+        <w:t>Код</w:t>
+      </w:r>
+      <w:proofErr w:type="spellEnd"/>
+      <w:r>
+        <w:rPr>
+          <w:color w:val="000000"/>
+          <w:sz w:val="28"/>
+          <w:szCs w:val="28"/>
+          <w:lang w:val="en-US"/>
+        </w:rPr>
+        <w:t xml:space="preserve">, </w:t>
+      </w:r>
+      <w:proofErr w:type="spellStart"/>
+      <w:r>
+        <w:rPr>
+          <w:color w:val="000000"/>
+          <w:sz w:val="28"/>
+          <w:szCs w:val="28"/>
+          <w:lang w:val="en-US"/>
+        </w:rPr>
+        <w:t>який</w:t>
+      </w:r>
+      <w:proofErr w:type="spellEnd"/>
+      <w:r>
+        <w:rPr>
+          <w:color w:val="000000"/>
+          <w:sz w:val="28"/>
+          <w:szCs w:val="28"/>
+          <w:lang w:val="en-US"/>
+        </w:rPr>
+        <w:t xml:space="preserve"> </w:t>
+      </w:r>
+      <w:proofErr w:type="spellStart"/>
+      <w:r>
+        <w:rPr>
+          <w:color w:val="000000"/>
+          <w:sz w:val="28"/>
+          <w:szCs w:val="28"/>
+          <w:lang w:val="en-US"/>
+        </w:rPr>
+        <w:t>може</w:t>
+      </w:r>
+      <w:proofErr w:type="spellEnd"/>
+      <w:r>
+        <w:rPr>
+          <w:color w:val="000000"/>
+          <w:sz w:val="28"/>
+          <w:szCs w:val="28"/>
+          <w:lang w:val="en-US"/>
+        </w:rPr>
+        <w:t xml:space="preserve"> </w:t>
+      </w:r>
+      <w:proofErr w:type="spellStart"/>
+      <w:r>
+        <w:rPr>
+          <w:color w:val="000000"/>
+          <w:sz w:val="28"/>
+          <w:szCs w:val="28"/>
+          <w:lang w:val="en-US"/>
+        </w:rPr>
+        <w:t>викликати</w:t>
+      </w:r>
+      <w:proofErr w:type="spellEnd"/>
+      <w:r>
+        <w:rPr>
+          <w:color w:val="000000"/>
+          <w:sz w:val="28"/>
+          <w:szCs w:val="28"/>
+          <w:lang w:val="en-US"/>
+        </w:rPr>
+        <w:t xml:space="preserve"> </w:t>
+      </w:r>
+      <w:proofErr w:type="spellStart"/>
+      <w:r>
+        <w:rPr>
+          <w:color w:val="000000"/>
+          <w:sz w:val="28"/>
+          <w:szCs w:val="28"/>
+          <w:lang w:val="en-US"/>
+        </w:rPr>
+        <w:t>виключення</w:t>
+      </w:r>
+      <w:proofErr w:type="spellEnd"/>
+    </w:p>
+    <w:p>
+      <w:pPr>
+        <w:spacing w:line="360" w:lineRule="auto"/>
+        <w:ind w:left="284" w:right="284" w:firstLine="709"/>
+        <w:jc w:val="both"/>
+        <w:rPr>
+          <w:color w:val="000000"/>
+          <w:sz w:val="28"/>
+          <w:szCs w:val="28"/>
+          <w:lang w:val="en-US"/>
+        </w:rPr>
+      </w:pPr>
+      <w:r>
+        <w:rPr>
+          <w:color w:val="000000"/>
+          <w:sz w:val="28"/>
+          <w:szCs w:val="28"/>
+          <w:lang w:val="en-US"/>
+        </w:rPr>
+        <w:t xml:space="preserve">    if (/* </w:t>
+      </w:r>
+      <w:proofErr w:type="spellStart"/>
+      <w:r>
+        <w:rPr>
+          <w:color w:val="000000"/>
+          <w:sz w:val="28"/>
+          <w:szCs w:val="28"/>
+          <w:lang w:val="en-US"/>
+        </w:rPr>
+        <w:t>якась</w:t>
+      </w:r>
+      <w:proofErr w:type="spellEnd"/>
+      <w:r>
+        <w:rPr>
+          <w:color w:val="000000"/>
+          <w:sz w:val="28"/>
+          <w:szCs w:val="28"/>
+          <w:lang w:val="en-US"/>
+        </w:rPr>
+        <w:t xml:space="preserve"> </w:t>
+      </w:r>
+      <w:proofErr w:type="spellStart"/>
+      <w:r>
+        <w:rPr>
+          <w:color w:val="000000"/>
+          <w:sz w:val="28"/>
+          <w:szCs w:val="28"/>
+          <w:lang w:val="en-US"/>
+        </w:rPr>
+        <w:t>умова</w:t>
+      </w:r>
+      <w:proofErr w:type="spellEnd"/>
+      <w:r>
+        <w:rPr>
+          <w:color w:val="000000"/>
+          <w:sz w:val="28"/>
+          <w:szCs w:val="28"/>
+          <w:lang w:val="en-US"/>
+        </w:rPr>
+        <w:t xml:space="preserve"> */) {</w:t>
+      </w:r>
+    </w:p>
+    <w:p>
+      <w:pPr>
+        <w:spacing w:line="360" w:lineRule="auto"/>
+        <w:ind w:left="284" w:right="284" w:firstLine="709"/>
+        <w:jc w:val="both"/>
+        <w:rPr>
+          <w:color w:val="000000"/>
+          <w:sz w:val="28"/>
+          <w:szCs w:val="28"/>
+          <w:lang w:val="en-US"/>
+        </w:rPr>
+      </w:pPr>
+      <w:r>
+        <w:rPr>
+          <w:color w:val="000000"/>
+          <w:sz w:val="28"/>
+          <w:szCs w:val="28"/>
+          <w:lang w:val="en-US"/>
+        </w:rPr>
+        <w:t xml:space="preserve">        throw /* </w:t>
+      </w:r>
+      <w:proofErr w:type="spellStart"/>
+      <w:r>
+        <w:rPr>
+          <w:color w:val="000000"/>
+          <w:sz w:val="28"/>
+          <w:szCs w:val="28"/>
+          <w:lang w:val="en-US"/>
+        </w:rPr>
+        <w:t>вираз</w:t>
+      </w:r>
+      <w:proofErr w:type="spellEnd"/>
+      <w:r>
+        <w:rPr>
+          <w:color w:val="000000"/>
+          <w:sz w:val="28"/>
+          <w:szCs w:val="28"/>
+          <w:lang w:val="en-US"/>
+        </w:rPr>
+        <w:t xml:space="preserve"> (</w:t>
+      </w:r>
+      <w:proofErr w:type="spellStart"/>
+      <w:r>
+        <w:rPr>
+          <w:color w:val="000000"/>
+          <w:sz w:val="28"/>
+          <w:szCs w:val="28"/>
+          <w:lang w:val="en-US"/>
+        </w:rPr>
+        <w:t>об'єкт</w:t>
+      </w:r>
+      <w:proofErr w:type="spellEnd"/>
+      <w:r>
+        <w:rPr>
+          <w:color w:val="000000"/>
+          <w:sz w:val="28"/>
+          <w:szCs w:val="28"/>
+          <w:lang w:val="en-US"/>
+        </w:rPr>
+        <w:t xml:space="preserve"> </w:t>
+      </w:r>
+      <w:proofErr w:type="spellStart"/>
+      <w:r>
+        <w:rPr>
+          <w:color w:val="000000"/>
+          <w:sz w:val="28"/>
+          <w:szCs w:val="28"/>
+          <w:lang w:val="en-US"/>
+        </w:rPr>
+        <w:t>або</w:t>
+      </w:r>
+      <w:proofErr w:type="spellEnd"/>
+      <w:r>
+        <w:rPr>
+          <w:color w:val="000000"/>
+          <w:sz w:val="28"/>
+          <w:szCs w:val="28"/>
+          <w:lang w:val="en-US"/>
+        </w:rPr>
+        <w:t xml:space="preserve"> </w:t>
+      </w:r>
+      <w:proofErr w:type="spellStart"/>
+      <w:r>
+        <w:rPr>
+          <w:color w:val="000000"/>
+          <w:sz w:val="28"/>
+          <w:szCs w:val="28"/>
+          <w:lang w:val="en-US"/>
+        </w:rPr>
+        <w:t>значення</w:t>
+      </w:r>
+      <w:proofErr w:type="spellEnd"/>
+      <w:r>
+        <w:rPr>
+          <w:color w:val="000000"/>
+          <w:sz w:val="28"/>
+          <w:szCs w:val="28"/>
+          <w:lang w:val="en-US"/>
+        </w:rPr>
+        <w:t>) */;</w:t>
+      </w:r>
+    </w:p>
+    <w:p>
+      <w:pPr>
+        <w:spacing w:line="360" w:lineRule="auto"/>
+        <w:ind w:left="284" w:right="284" w:firstLine="709"/>
+        <w:jc w:val="both"/>
+        <w:rPr>
+          <w:color w:val="000000"/>
+          <w:sz w:val="28"/>
+          <w:szCs w:val="28"/>
+          <w:lang w:val="en-US"/>
+        </w:rPr>
+      </w:pPr>
+      <w:r>
+        <w:rPr>
+          <w:color w:val="000000"/>
+          <w:sz w:val="28"/>
+          <w:szCs w:val="28"/>
+          <w:lang w:val="en-US"/>
+        </w:rPr>
+        <w:t xml:space="preserve">    }</w:t>
+      </w:r>
+    </w:p>
+    <w:p>
+      <w:pPr>
+        <w:spacing w:line="360" w:lineRule="auto"/>
+        <w:ind w:left="284" w:right="284" w:firstLine="709"/>
+        <w:jc w:val="both"/>
+        <w:rPr>
+          <w:color w:val="000000"/>
+          <w:sz w:val="28"/>
+          <w:szCs w:val="28"/>
+          <w:lang w:val="en-US"/>
+        </w:rPr>
+      </w:pPr>
+      <w:r>
+        <w:rPr>
+          <w:color w:val="000000"/>
+          <w:sz w:val="28"/>
+          <w:szCs w:val="28"/>
+          <w:lang w:val="en-US"/>
+        </w:rPr>
+        <w:t xml:space="preserve">} catch (/* </w:t>
+      </w:r>
+      <w:proofErr w:type="spellStart"/>
+      <w:r>
+        <w:rPr>
+          <w:color w:val="000000"/>
+          <w:sz w:val="28"/>
+          <w:szCs w:val="28"/>
+          <w:lang w:val="en-US"/>
+        </w:rPr>
+        <w:t>тип</w:t>
+      </w:r>
+      <w:proofErr w:type="spellEnd"/>
+      <w:r>
+        <w:rPr>
+          <w:color w:val="000000"/>
+          <w:sz w:val="28"/>
+          <w:szCs w:val="28"/>
+          <w:lang w:val="en-US"/>
+        </w:rPr>
+        <w:t xml:space="preserve"> </w:t>
+      </w:r>
+      <w:proofErr w:type="spellStart"/>
+      <w:r>
+        <w:rPr>
+          <w:color w:val="000000"/>
+          <w:sz w:val="28"/>
+          <w:szCs w:val="28"/>
+          <w:lang w:val="en-US"/>
+        </w:rPr>
+        <w:t>виключення</w:t>
+      </w:r>
+      <w:proofErr w:type="spellEnd"/>
+      <w:r>
+        <w:rPr>
+          <w:color w:val="000000"/>
+          <w:sz w:val="28"/>
+          <w:szCs w:val="28"/>
+          <w:lang w:val="en-US"/>
+        </w:rPr>
+        <w:t xml:space="preserve"> */ e) {</w:t>
+      </w:r>
+    </w:p>
+    <w:p>
+      <w:pPr>
+        <w:spacing w:line="360" w:lineRule="auto"/>
+        <w:ind w:left="284" w:right="284" w:firstLine="709"/>
+        <w:jc w:val="both"/>
+        <w:rPr>
+          <w:color w:val="000000"/>
+          <w:sz w:val="28"/>
+          <w:szCs w:val="28"/>
+          <w:lang w:val="en-US"/>
+        </w:rPr>
+      </w:pPr>
+      <w:r>
+        <w:rPr>
+          <w:color w:val="000000"/>
+          <w:sz w:val="28"/>
+          <w:szCs w:val="28"/>
+          <w:lang w:val="en-US"/>
+        </w:rPr>
+        <w:t xml:space="preserve">    // </w:t>
+      </w:r>
+      <w:proofErr w:type="spellStart"/>
+      <w:r>
+        <w:rPr>
+          <w:color w:val="000000"/>
+          <w:sz w:val="28"/>
+          <w:szCs w:val="28"/>
+          <w:lang w:val="en-US"/>
+        </w:rPr>
+        <w:t>Код</w:t>
+      </w:r>
+      <w:proofErr w:type="spellEnd"/>
+      <w:r>
+        <w:rPr>
+          <w:color w:val="000000"/>
+          <w:sz w:val="28"/>
+          <w:szCs w:val="28"/>
+          <w:lang w:val="en-US"/>
+        </w:rPr>
+        <w:t xml:space="preserve"> </w:t>
+      </w:r>
+      <w:proofErr w:type="spellStart"/>
+      <w:r>
+        <w:rPr>
+          <w:color w:val="000000"/>
+          <w:sz w:val="28"/>
+          <w:szCs w:val="28"/>
+          <w:lang w:val="en-US"/>
+        </w:rPr>
+        <w:t>обробки</w:t>
+      </w:r>
+      <w:proofErr w:type="spellEnd"/>
+      <w:r>
+        <w:rPr>
+          <w:color w:val="000000"/>
+          <w:sz w:val="28"/>
+          <w:szCs w:val="28"/>
+          <w:lang w:val="en-US"/>
+        </w:rPr>
+        <w:t xml:space="preserve"> </w:t>
+      </w:r>
+      <w:proofErr w:type="spellStart"/>
+      <w:r>
+        <w:rPr>
+          <w:color w:val="000000"/>
+          <w:sz w:val="28"/>
+          <w:szCs w:val="28"/>
+          <w:lang w:val="en-US"/>
+        </w:rPr>
+        <w:t>виключення</w:t>
+      </w:r>
+      <w:proofErr w:type="spellEnd"/>
+    </w:p>
+    <w:p>
+      <w:pPr>
+        <w:spacing w:line="360" w:lineRule="auto"/>
+        <w:ind w:left="284" w:right="284" w:firstLine="709"/>
+        <w:jc w:val="both"/>
+        <w:rPr>
+          <w:color w:val="000000"/>
+          <w:sz w:val="28"/>
+          <w:szCs w:val="28"/>
+          <w:lang w:val="en-US"/>
+        </w:rPr>
+      </w:pPr>
+      <w:r>
+        <w:rPr>
+          <w:color w:val="000000"/>
+          <w:sz w:val="28"/>
+          <w:szCs w:val="28"/>
+          <w:lang w:val="en-US"/>
+        </w:rPr>
+        <w:t xml:space="preserve">} catch (/* </w:t>
+      </w:r>
+      <w:proofErr w:type="spellStart"/>
+      <w:r>
+        <w:rPr>
+          <w:color w:val="000000"/>
+          <w:sz w:val="28"/>
+          <w:szCs w:val="28"/>
+          <w:lang w:val="en-US"/>
+        </w:rPr>
+        <w:t>інший</w:t>
+      </w:r>
+      <w:proofErr w:type="spellEnd"/>
+      <w:r>
+        <w:rPr>
+          <w:color w:val="000000"/>
+          <w:sz w:val="28"/>
+          <w:szCs w:val="28"/>
+          <w:lang w:val="en-US"/>
+        </w:rPr>
+        <w:t xml:space="preserve"> </w:t>
+      </w:r>
+      <w:proofErr w:type="spellStart"/>
+      <w:r>
+        <w:rPr>
+          <w:color w:val="000000"/>
+          <w:sz w:val="28"/>
+          <w:szCs w:val="28"/>
+          <w:lang w:val="en-US"/>
+        </w:rPr>
+        <w:t>тип</w:t>
+      </w:r>
+      <w:proofErr w:type="spellEnd"/>
+      <w:r>
+        <w:rPr>
+          <w:color w:val="000000"/>
+          <w:sz w:val="28"/>
+          <w:szCs w:val="28"/>
+          <w:lang w:val="en-US"/>
+        </w:rPr>
+        <w:t xml:space="preserve"> </w:t>
+      </w:r>
+      <w:proofErr w:type="spellStart"/>
+      <w:r>
+        <w:rPr>
+          <w:color w:val="000000"/>
+          <w:sz w:val="28"/>
+          <w:szCs w:val="28"/>
+          <w:lang w:val="en-US"/>
+        </w:rPr>
+        <w:t>виключення</w:t>
+      </w:r>
+      <w:proofErr w:type="spellEnd"/>
+      <w:r>
+        <w:rPr>
+          <w:color w:val="000000"/>
+          <w:sz w:val="28"/>
+          <w:szCs w:val="28"/>
+          <w:lang w:val="en-US"/>
+        </w:rPr>
+        <w:t xml:space="preserve"> */ e) {</w:t>
+      </w:r>
+    </w:p>
+    <w:p>
+      <w:pPr>
+        <w:spacing w:line="360" w:lineRule="auto"/>
+        <w:ind w:left="284" w:right="284" w:firstLine="709"/>
+        <w:jc w:val="both"/>
+        <w:rPr>
+          <w:color w:val="000000"/>
+          <w:sz w:val="28"/>
+          <w:szCs w:val="28"/>
+          <w:lang w:val="en-US"/>
+        </w:rPr>
+      </w:pPr>
+      <w:r>
+        <w:rPr>
+          <w:color w:val="000000"/>
+          <w:sz w:val="28"/>
+          <w:szCs w:val="28"/>
+          <w:lang w:val="en-US"/>
+        </w:rPr>
+        <w:t xml:space="preserve">    // </w:t>
+      </w:r>
+      <w:proofErr w:type="spellStart"/>
+      <w:r>
+        <w:rPr>
+          <w:color w:val="000000"/>
+          <w:sz w:val="28"/>
+          <w:szCs w:val="28"/>
+          <w:lang w:val="en-US"/>
+        </w:rPr>
+        <w:t>Код</w:t>
+      </w:r>
+      <w:proofErr w:type="spellEnd"/>
+      <w:r>
+        <w:rPr>
+          <w:color w:val="000000"/>
+          <w:sz w:val="28"/>
+          <w:szCs w:val="28"/>
+          <w:lang w:val="en-US"/>
+        </w:rPr>
+        <w:t xml:space="preserve"> </w:t>
+      </w:r>
+      <w:proofErr w:type="spellStart"/>
+      <w:r>
+        <w:rPr>
+          <w:color w:val="000000"/>
+          <w:sz w:val="28"/>
+          <w:szCs w:val="28"/>
+          <w:lang w:val="en-US"/>
+        </w:rPr>
+        <w:t>обробки</w:t>
+      </w:r>
+      <w:proofErr w:type="spellEnd"/>
+      <w:r>
+        <w:rPr>
+          <w:color w:val="000000"/>
+          <w:sz w:val="28"/>
+          <w:szCs w:val="28"/>
+          <w:lang w:val="en-US"/>
+        </w:rPr>
+        <w:t xml:space="preserve"> </w:t>
+      </w:r>
+      <w:proofErr w:type="spellStart"/>
+      <w:r>
+        <w:rPr>
+          <w:color w:val="000000"/>
+          <w:sz w:val="28"/>
+          <w:szCs w:val="28"/>
+          <w:lang w:val="en-US"/>
+        </w:rPr>
+        <w:t>іншого</w:t>
+      </w:r>
+      <w:proofErr w:type="spellEnd"/>
+      <w:r>
+        <w:rPr>
+          <w:color w:val="000000"/>
+          <w:sz w:val="28"/>
+          <w:szCs w:val="28"/>
+          <w:lang w:val="en-US"/>
+        </w:rPr>
+        <w:t xml:space="preserve"> </w:t>
+      </w:r>
+      <w:proofErr w:type="spellStart"/>
+      <w:r>
+        <w:rPr>
+          <w:color w:val="000000"/>
+          <w:sz w:val="28"/>
+          <w:szCs w:val="28"/>
+          <w:lang w:val="en-US"/>
+        </w:rPr>
+        <w:t>виключення</w:t>
+      </w:r>
+      <w:proofErr w:type="spellEnd"/>
+    </w:p>
+    <w:p>
+      <w:pPr>
+        <w:spacing w:line="360" w:lineRule="auto"/>
+        <w:ind w:left="284" w:right="284" w:firstLine="709"/>
+        <w:jc w:val="both"/>
+        <w:rPr>
+          <w:color w:val="000000"/>
+          <w:sz w:val="28"/>
+          <w:szCs w:val="28"/>
+          <w:lang w:val="en-US"/>
+        </w:rPr>
+      </w:pPr>
+      <w:r>
+        <w:rPr>
+          <w:color w:val="000000"/>
+          <w:sz w:val="28"/>
+          <w:szCs w:val="28"/>
+          <w:lang w:val="en-US"/>
+        </w:rPr>
+        <w:t>}</w:t>
+      </w:r>
+    </w:p>
+    <w:p>
+      <w:pPr>
+        <w:numPr>
+          <w:ilvl w:val="0"/>
+          <w:numId w:val="11"/>
+        </w:numPr>
+        <w:spacing w:line="360" w:lineRule="auto"/>
+        <w:ind w:left="284" w:right="284" w:firstLine="709"/>
+        <w:jc w:val="both"/>
+        <w:rPr>
+          <w:color w:val="000000"/>
+          <w:sz w:val="28"/>
+          <w:szCs w:val="28"/>
+        </w:rPr>
+      </w:pPr>
+      <w:r>
+        <w:rPr>
+          <w:color w:val="000000"/>
+          <w:sz w:val="28"/>
+          <w:szCs w:val="28"/>
+        </w:rPr>
+        <w:t xml:space="preserve">Наведіть приклад опису й використання </w:t>
+      </w:r>
+      <w:proofErr w:type="spellStart"/>
+      <w:r>
+        <w:rPr>
+          <w:color w:val="000000"/>
+          <w:sz w:val="28"/>
+          <w:szCs w:val="28"/>
+        </w:rPr>
+        <w:t>міжмодульної</w:t>
+      </w:r>
+      <w:proofErr w:type="spellEnd"/>
+      <w:r>
+        <w:rPr>
+          <w:color w:val="000000"/>
+          <w:sz w:val="28"/>
+          <w:szCs w:val="28"/>
+        </w:rPr>
+        <w:t xml:space="preserve"> змінної.</w:t>
+      </w:r>
+    </w:p>
+    <w:p>
+      <w:pPr>
+        <w:spacing w:line="360" w:lineRule="auto"/>
+        <w:ind w:left="284" w:right="284" w:firstLine="709"/>
+        <w:jc w:val="both"/>
+        <w:rPr>
+          <w:color w:val="000000"/>
+          <w:sz w:val="28"/>
+          <w:szCs w:val="28"/>
+        </w:rPr>
+      </w:pPr>
+      <w:proofErr w:type="spellStart"/>
+      <w:r>
+        <w:rPr>
+          <w:color w:val="000000"/>
+          <w:sz w:val="28"/>
+          <w:szCs w:val="28"/>
+        </w:rPr>
+        <w:t>Міжмодульна</w:t>
+      </w:r>
+      <w:proofErr w:type="spellEnd"/>
+      <w:r>
+        <w:rPr>
+          <w:color w:val="000000"/>
+          <w:sz w:val="28"/>
+          <w:szCs w:val="28"/>
+        </w:rPr>
+        <w:t xml:space="preserve"> змінна — це змінна, доступна з кількох модулів (файлів) програми. Її оголошення здійснюється за допомогою ключового слова `</w:t>
+      </w:r>
+      <w:proofErr w:type="spellStart"/>
+      <w:r>
+        <w:rPr>
+          <w:color w:val="000000"/>
+          <w:sz w:val="28"/>
+          <w:szCs w:val="28"/>
+        </w:rPr>
+        <w:t>extern</w:t>
+      </w:r>
+      <w:proofErr w:type="spellEnd"/>
+      <w:r>
+        <w:rPr>
+          <w:color w:val="000000"/>
+          <w:sz w:val="28"/>
+          <w:szCs w:val="28"/>
+        </w:rPr>
+        <w:t>`.</w:t>
+      </w:r>
+      <w:r>
+        <w:rPr>
+          <w:color w:val="000000"/>
+          <w:sz w:val="28"/>
+          <w:szCs w:val="28"/>
+        </w:rPr>
+        <w:t xml:space="preserve"> </w:t>
+      </w:r>
+      <w:r>
+        <w:rPr>
+          <w:color w:val="000000"/>
+          <w:sz w:val="28"/>
+          <w:szCs w:val="28"/>
+        </w:rPr>
+        <w:t>Приклад запису:</w:t>
+      </w:r>
+    </w:p>
+    <w:p>
+      <w:pPr>
+        <w:spacing w:line="360" w:lineRule="auto"/>
+        <w:ind w:left="284" w:right="284" w:firstLine="709"/>
+        <w:jc w:val="both"/>
+        <w:rPr>
+          <w:color w:val="000000"/>
+          <w:sz w:val="28"/>
+          <w:szCs w:val="28"/>
+        </w:rPr>
+      </w:pPr>
+      <w:r>
+        <w:rPr>
+          <w:color w:val="000000"/>
+          <w:sz w:val="28"/>
+          <w:szCs w:val="28"/>
+        </w:rPr>
+        <w:t>Перший модуль:</w:t>
+      </w:r>
+    </w:p>
+    <w:p>
+      <w:pPr>
+        <w:spacing w:line="360" w:lineRule="auto"/>
+        <w:ind w:left="284" w:right="284" w:firstLine="709"/>
+        <w:jc w:val="both"/>
+        <w:rPr>
+          <w:color w:val="000000"/>
+          <w:sz w:val="28"/>
+          <w:szCs w:val="28"/>
+        </w:rPr>
+      </w:pPr>
+      <w:r>
+        <w:rPr>
+          <w:color w:val="000000"/>
+          <w:sz w:val="28"/>
+          <w:szCs w:val="28"/>
+        </w:rPr>
+        <w:t>#</w:t>
+      </w:r>
+      <w:r>
+        <w:rPr>
+          <w:color w:val="000000"/>
+          <w:sz w:val="28"/>
+          <w:szCs w:val="28"/>
+          <w:lang w:val="en-US"/>
+        </w:rPr>
+        <w:t>include</w:t>
+      </w:r>
+      <w:r>
+        <w:rPr>
+          <w:color w:val="000000"/>
+          <w:sz w:val="28"/>
+          <w:szCs w:val="28"/>
+        </w:rPr>
+        <w:t xml:space="preserve"> &lt;</w:t>
+      </w:r>
+      <w:r>
+        <w:rPr>
+          <w:color w:val="000000"/>
+          <w:sz w:val="28"/>
+          <w:szCs w:val="28"/>
+          <w:lang w:val="en-US"/>
+        </w:rPr>
+        <w:t>iostream</w:t>
+      </w:r>
+      <w:r>
+        <w:rPr>
+          <w:color w:val="000000"/>
+          <w:sz w:val="28"/>
+          <w:szCs w:val="28"/>
+        </w:rPr>
+        <w:t>&gt;</w:t>
+      </w:r>
+    </w:p>
+    <w:p>
+      <w:pPr>
+        <w:spacing w:line="360" w:lineRule="auto"/>
+        <w:ind w:left="284" w:right="284" w:firstLine="709"/>
+        <w:jc w:val="both"/>
+        <w:rPr>
+          <w:color w:val="000000"/>
+          <w:sz w:val="28"/>
+          <w:szCs w:val="28"/>
+        </w:rPr>
+      </w:pPr>
+    </w:p>
+    <w:p>
+      <w:pPr>
+        <w:spacing w:line="360" w:lineRule="auto"/>
+        <w:ind w:left="284" w:right="284" w:firstLine="709"/>
+        <w:jc w:val="both"/>
+        <w:rPr>
+          <w:color w:val="000000"/>
+          <w:sz w:val="28"/>
+          <w:szCs w:val="28"/>
+        </w:rPr>
+      </w:pPr>
+      <w:r>
+        <w:rPr>
+          <w:color w:val="000000"/>
+          <w:sz w:val="28"/>
+          <w:szCs w:val="28"/>
+          <w:lang w:val="en-US"/>
+        </w:rPr>
+        <w:t>extern</w:t>
+      </w:r>
+      <w:r>
+        <w:rPr>
+          <w:color w:val="000000"/>
+          <w:sz w:val="28"/>
+          <w:szCs w:val="28"/>
+        </w:rPr>
+        <w:t xml:space="preserve"> </w:t>
+      </w:r>
+      <w:r>
+        <w:rPr>
+          <w:color w:val="000000"/>
+          <w:sz w:val="28"/>
+          <w:szCs w:val="28"/>
+          <w:lang w:val="en-US"/>
+        </w:rPr>
+        <w:t>int</w:t>
+      </w:r>
+      <w:r>
+        <w:rPr>
+          <w:color w:val="000000"/>
+          <w:sz w:val="28"/>
+          <w:szCs w:val="28"/>
+        </w:rPr>
+        <w:t xml:space="preserve"> </w:t>
+      </w:r>
+      <w:proofErr w:type="spellStart"/>
+      <w:r>
+        <w:rPr>
+          <w:color w:val="000000"/>
+          <w:sz w:val="28"/>
+          <w:szCs w:val="28"/>
+          <w:lang w:val="en-US"/>
+        </w:rPr>
+        <w:t>intermodule</w:t>
+      </w:r>
+      <w:proofErr w:type="spellEnd"/>
+      <w:r>
+        <w:rPr>
+          <w:color w:val="000000"/>
+          <w:sz w:val="28"/>
+          <w:szCs w:val="28"/>
+        </w:rPr>
+        <w:t>;</w:t>
+      </w:r>
+    </w:p>
+    <w:p>
+      <w:pPr>
+        <w:spacing w:line="360" w:lineRule="auto"/>
+        <w:ind w:left="284" w:right="284" w:firstLine="709"/>
+        <w:jc w:val="both"/>
+        <w:rPr>
+          <w:color w:val="000000"/>
+          <w:sz w:val="28"/>
+          <w:szCs w:val="28"/>
+        </w:rPr>
+      </w:pPr>
+    </w:p>
+    <w:p>
+      <w:pPr>
+        <w:spacing w:line="360" w:lineRule="auto"/>
+        <w:ind w:left="284" w:right="284" w:firstLine="709"/>
+        <w:jc w:val="both"/>
+        <w:rPr>
+          <w:color w:val="000000"/>
+          <w:sz w:val="28"/>
+          <w:szCs w:val="28"/>
+        </w:rPr>
+      </w:pPr>
+      <w:r>
+        <w:rPr>
+          <w:color w:val="000000"/>
+          <w:sz w:val="28"/>
+          <w:szCs w:val="28"/>
+          <w:lang w:val="en-US"/>
+        </w:rPr>
+        <w:lastRenderedPageBreak/>
+        <w:t>void</w:t>
+      </w:r>
+      <w:r>
+        <w:rPr>
+          <w:color w:val="000000"/>
+          <w:sz w:val="28"/>
+          <w:szCs w:val="28"/>
+        </w:rPr>
+        <w:t xml:space="preserve"> </w:t>
+      </w:r>
+      <w:r>
+        <w:rPr>
+          <w:color w:val="000000"/>
+          <w:sz w:val="28"/>
+          <w:szCs w:val="28"/>
+          <w:lang w:val="en-US"/>
+        </w:rPr>
+        <w:t>view</w:t>
+      </w:r>
+      <w:r>
+        <w:rPr>
+          <w:color w:val="000000"/>
+          <w:sz w:val="28"/>
+          <w:szCs w:val="28"/>
+        </w:rPr>
+        <w:t>_</w:t>
+      </w:r>
+      <w:proofErr w:type="spellStart"/>
+      <w:proofErr w:type="gramStart"/>
+      <w:r>
+        <w:rPr>
+          <w:color w:val="000000"/>
+          <w:sz w:val="28"/>
+          <w:szCs w:val="28"/>
+          <w:lang w:val="en-US"/>
+        </w:rPr>
+        <w:t>intermodule</w:t>
+      </w:r>
+      <w:proofErr w:type="spellEnd"/>
+      <w:r>
+        <w:rPr>
+          <w:color w:val="000000"/>
+          <w:sz w:val="28"/>
+          <w:szCs w:val="28"/>
+        </w:rPr>
+        <w:t>(</w:t>
+      </w:r>
+      <w:proofErr w:type="gramEnd"/>
+      <w:r>
+        <w:rPr>
+          <w:color w:val="000000"/>
+          <w:sz w:val="28"/>
+          <w:szCs w:val="28"/>
+        </w:rPr>
+        <w:t>) {</w:t>
+      </w:r>
+    </w:p>
+    <w:p>
+      <w:pPr>
+        <w:spacing w:line="360" w:lineRule="auto"/>
+        <w:ind w:left="284" w:right="284" w:firstLine="709"/>
+        <w:jc w:val="both"/>
+        <w:rPr>
+          <w:color w:val="000000"/>
+          <w:sz w:val="28"/>
+          <w:szCs w:val="28"/>
+        </w:rPr>
+      </w:pPr>
+      <w:r>
+        <w:rPr>
+          <w:color w:val="000000"/>
+          <w:sz w:val="28"/>
+          <w:szCs w:val="28"/>
+        </w:rPr>
+        <w:t xml:space="preserve">    </w:t>
+      </w:r>
+      <w:proofErr w:type="spellStart"/>
+      <w:r>
+        <w:rPr>
+          <w:color w:val="000000"/>
+          <w:sz w:val="28"/>
+          <w:szCs w:val="28"/>
+          <w:lang w:val="en-US"/>
+        </w:rPr>
+        <w:t>cout</w:t>
+      </w:r>
+      <w:proofErr w:type="spellEnd"/>
+      <w:r>
+        <w:rPr>
+          <w:color w:val="000000"/>
+          <w:sz w:val="28"/>
+          <w:szCs w:val="28"/>
+        </w:rPr>
+        <w:t xml:space="preserve"> &lt;&lt; "Значення </w:t>
+      </w:r>
+      <w:proofErr w:type="spellStart"/>
+      <w:r>
+        <w:rPr>
+          <w:color w:val="000000"/>
+          <w:sz w:val="28"/>
+          <w:szCs w:val="28"/>
+        </w:rPr>
+        <w:t>міжмодульної</w:t>
+      </w:r>
+      <w:proofErr w:type="spellEnd"/>
+      <w:r>
+        <w:rPr>
+          <w:color w:val="000000"/>
+          <w:sz w:val="28"/>
+          <w:szCs w:val="28"/>
+        </w:rPr>
+        <w:t xml:space="preserve"> змінної: " &lt;&lt; </w:t>
+      </w:r>
+      <w:proofErr w:type="spellStart"/>
+      <w:r>
+        <w:rPr>
+          <w:color w:val="000000"/>
+          <w:sz w:val="28"/>
+          <w:szCs w:val="28"/>
+          <w:lang w:val="en-US"/>
+        </w:rPr>
+        <w:t>intermodule</w:t>
+      </w:r>
+      <w:proofErr w:type="spellEnd"/>
+      <w:r>
+        <w:rPr>
+          <w:color w:val="000000"/>
+          <w:sz w:val="28"/>
+          <w:szCs w:val="28"/>
+        </w:rPr>
+        <w:t xml:space="preserve"> &lt;&lt; </w:t>
+      </w:r>
+      <w:proofErr w:type="spellStart"/>
+      <w:r>
+        <w:rPr>
+          <w:color w:val="000000"/>
+          <w:sz w:val="28"/>
+          <w:szCs w:val="28"/>
+          <w:lang w:val="en-US"/>
+        </w:rPr>
+        <w:t>endl</w:t>
+      </w:r>
+      <w:proofErr w:type="spellEnd"/>
+      <w:r>
+        <w:rPr>
+          <w:color w:val="000000"/>
+          <w:sz w:val="28"/>
+          <w:szCs w:val="28"/>
+        </w:rPr>
+        <w:t>;</w:t>
+      </w:r>
+    </w:p>
+    <w:p>
+      <w:pPr>
+        <w:spacing w:line="360" w:lineRule="auto"/>
+        <w:ind w:left="284" w:right="284" w:firstLine="709"/>
+        <w:jc w:val="both"/>
+        <w:rPr>
+          <w:color w:val="000000"/>
+          <w:sz w:val="28"/>
+          <w:szCs w:val="28"/>
+          <w:lang w:val="en-US"/>
+        </w:rPr>
+      </w:pPr>
+      <w:r>
+        <w:rPr>
+          <w:color w:val="000000"/>
+          <w:sz w:val="28"/>
+          <w:szCs w:val="28"/>
+          <w:lang w:val="en-US"/>
+        </w:rPr>
+        <w:t>}</w:t>
+      </w:r>
+    </w:p>
+    <w:p>
+      <w:pPr>
+        <w:spacing w:line="360" w:lineRule="auto"/>
+        <w:ind w:left="284" w:right="284" w:firstLine="709"/>
+        <w:jc w:val="both"/>
+        <w:rPr>
+          <w:color w:val="000000"/>
+          <w:sz w:val="28"/>
+          <w:szCs w:val="28"/>
+          <w:lang w:val="en-US"/>
+        </w:rPr>
+      </w:pPr>
+    </w:p>
+    <w:p>
+      <w:pPr>
+        <w:spacing w:line="360" w:lineRule="auto"/>
+        <w:ind w:left="284" w:right="284" w:firstLine="709"/>
+        <w:jc w:val="both"/>
+        <w:rPr>
+          <w:color w:val="000000"/>
+          <w:sz w:val="28"/>
+          <w:szCs w:val="28"/>
+          <w:lang w:val="en-US"/>
+        </w:rPr>
+      </w:pPr>
+      <w:r>
+        <w:rPr>
+          <w:color w:val="000000"/>
+          <w:sz w:val="28"/>
+          <w:szCs w:val="28"/>
+        </w:rPr>
+        <w:t>Другий модуль</w:t>
+      </w:r>
+      <w:r>
+        <w:rPr>
+          <w:color w:val="000000"/>
+          <w:sz w:val="28"/>
+          <w:szCs w:val="28"/>
+          <w:lang w:val="en-US"/>
+        </w:rPr>
+        <w:t>:</w:t>
+      </w:r>
+    </w:p>
+    <w:p>
+      <w:pPr>
+        <w:spacing w:line="360" w:lineRule="auto"/>
+        <w:ind w:left="284" w:right="284" w:firstLine="709"/>
+        <w:jc w:val="both"/>
+        <w:rPr>
+          <w:color w:val="000000"/>
+          <w:sz w:val="28"/>
+          <w:szCs w:val="28"/>
+          <w:lang w:val="en-US"/>
+        </w:rPr>
+      </w:pPr>
+    </w:p>
+    <w:p>
+      <w:pPr>
+        <w:spacing w:line="360" w:lineRule="auto"/>
+        <w:ind w:left="284" w:right="284" w:firstLine="709"/>
+        <w:jc w:val="both"/>
+        <w:rPr>
+          <w:color w:val="000000"/>
+          <w:sz w:val="28"/>
+          <w:szCs w:val="28"/>
+          <w:lang w:val="en-US"/>
+        </w:rPr>
+      </w:pPr>
+      <w:r>
+        <w:rPr>
+          <w:color w:val="000000"/>
+          <w:sz w:val="28"/>
+          <w:szCs w:val="28"/>
+          <w:lang w:val="en-US"/>
+        </w:rPr>
+        <w:t xml:space="preserve">int </w:t>
+      </w:r>
+      <w:proofErr w:type="spellStart"/>
+      <w:r>
+        <w:rPr>
+          <w:color w:val="000000"/>
+          <w:sz w:val="28"/>
+          <w:szCs w:val="28"/>
+          <w:lang w:val="en-US"/>
+        </w:rPr>
+        <w:t>intermodule</w:t>
+      </w:r>
+      <w:proofErr w:type="spellEnd"/>
+      <w:r>
+        <w:rPr>
+          <w:color w:val="000000"/>
+          <w:sz w:val="28"/>
+          <w:szCs w:val="28"/>
+          <w:lang w:val="en-US"/>
+        </w:rPr>
+        <w:t xml:space="preserve"> = 10;</w:t>
+      </w:r>
+    </w:p>
+    <w:p>
+      <w:pPr>
+        <w:spacing w:line="360" w:lineRule="auto"/>
+        <w:ind w:left="284" w:right="284" w:firstLine="709"/>
+        <w:jc w:val="both"/>
+        <w:rPr>
+          <w:color w:val="000000"/>
+          <w:sz w:val="28"/>
+          <w:szCs w:val="28"/>
+          <w:lang w:val="en-US"/>
+        </w:rPr>
+      </w:pPr>
+    </w:p>
+    <w:p>
+      <w:pPr>
+        <w:numPr>
+          <w:ilvl w:val="0"/>
+          <w:numId w:val="11"/>
+        </w:numPr>
+        <w:spacing w:line="360" w:lineRule="auto"/>
+        <w:ind w:left="284" w:right="284" w:firstLine="709"/>
+        <w:jc w:val="both"/>
+        <w:rPr>
+          <w:color w:val="000000"/>
+          <w:sz w:val="28"/>
+          <w:szCs w:val="28"/>
+        </w:rPr>
+      </w:pPr>
+      <w:r>
+        <w:rPr>
+          <w:color w:val="000000"/>
+          <w:sz w:val="28"/>
+          <w:szCs w:val="28"/>
+        </w:rPr>
+        <w:t xml:space="preserve">Яку область видимості матимуть об’єкти (змінні, типи, константи тощо), описані в тілі функції </w:t>
+      </w:r>
+      <w:proofErr w:type="spellStart"/>
+      <w:r>
+        <w:rPr>
+          <w:color w:val="000000"/>
+          <w:sz w:val="28"/>
+          <w:szCs w:val="28"/>
+        </w:rPr>
+        <w:t>main</w:t>
+      </w:r>
+      <w:proofErr w:type="spellEnd"/>
+      <w:r>
+        <w:rPr>
+          <w:color w:val="000000"/>
+          <w:sz w:val="28"/>
+          <w:szCs w:val="28"/>
+        </w:rPr>
+        <w:t xml:space="preserve"> С++?</w:t>
+      </w:r>
+    </w:p>
+    <w:p>
+      <w:pPr>
+        <w:spacing w:line="360" w:lineRule="auto"/>
+        <w:ind w:left="284" w:right="284" w:firstLine="709"/>
+        <w:jc w:val="both"/>
+        <w:rPr>
+          <w:color w:val="000000"/>
+          <w:sz w:val="28"/>
+          <w:szCs w:val="28"/>
+        </w:rPr>
+      </w:pPr>
+      <w:r>
+        <w:rPr>
+          <w:color w:val="000000"/>
+          <w:sz w:val="28"/>
+          <w:szCs w:val="28"/>
+        </w:rPr>
+        <w:t xml:space="preserve">Змінні, оголошені всередині функції </w:t>
+      </w:r>
+      <w:proofErr w:type="spellStart"/>
+      <w:r>
+        <w:rPr>
+          <w:color w:val="000000"/>
+          <w:sz w:val="28"/>
+          <w:szCs w:val="28"/>
+        </w:rPr>
+        <w:t>main</w:t>
+      </w:r>
+      <w:proofErr w:type="spellEnd"/>
+      <w:r>
+        <w:rPr>
+          <w:color w:val="000000"/>
+          <w:sz w:val="28"/>
+          <w:szCs w:val="28"/>
+        </w:rPr>
+        <w:t>(), можуть використовуватися лише в межах цієї функції і знищуються після завершення її виконання.</w:t>
+      </w:r>
+    </w:p>
+    <w:p>
+      <w:pPr>
+        <w:pStyle w:val="a4"/>
+        <w:spacing w:line="360" w:lineRule="auto"/>
+        <w:ind w:left="284" w:right="284" w:firstLine="709"/>
+        <w:jc w:val="both"/>
+        <w:rPr>
+          <w:color w:val="000000"/>
+          <w:sz w:val="28"/>
+          <w:szCs w:val="28"/>
+        </w:rPr>
+      </w:pPr>
+    </w:p>
+    <w:p>
+      <w:pPr>
+        <w:numPr>
+          <w:ilvl w:val="0"/>
+          <w:numId w:val="11"/>
+        </w:numPr>
+        <w:spacing w:line="360" w:lineRule="auto"/>
+        <w:ind w:left="284" w:right="284" w:firstLine="709"/>
+        <w:jc w:val="both"/>
+        <w:rPr>
+          <w:color w:val="000000"/>
+          <w:sz w:val="28"/>
+          <w:szCs w:val="28"/>
+        </w:rPr>
+      </w:pPr>
+      <w:r>
+        <w:rPr>
+          <w:color w:val="000000"/>
+          <w:sz w:val="28"/>
+          <w:szCs w:val="28"/>
+        </w:rPr>
+        <w:t xml:space="preserve">Здійсніть порівняльний аналіз змінної типу </w:t>
+      </w:r>
+      <w:proofErr w:type="spellStart"/>
+      <w:r>
+        <w:rPr>
+          <w:color w:val="000000"/>
+          <w:sz w:val="28"/>
+          <w:szCs w:val="28"/>
+        </w:rPr>
+        <w:t>enum</w:t>
+      </w:r>
+      <w:proofErr w:type="spellEnd"/>
+      <w:r>
+        <w:rPr>
+          <w:color w:val="000000"/>
+          <w:sz w:val="28"/>
+          <w:szCs w:val="28"/>
+        </w:rPr>
+        <w:t xml:space="preserve"> та масиву.</w:t>
+      </w:r>
+    </w:p>
+    <w:p>
+      <w:pPr>
+        <w:spacing w:line="360" w:lineRule="auto"/>
+        <w:ind w:left="284" w:right="284" w:firstLine="709"/>
+        <w:jc w:val="both"/>
+        <w:rPr>
+          <w:bCs/>
+          <w:sz w:val="28"/>
+          <w:szCs w:val="28"/>
+        </w:rPr>
+      </w:pPr>
+      <w:r>
+        <w:rPr>
+          <w:bCs/>
+          <w:sz w:val="28"/>
+          <w:szCs w:val="28"/>
+        </w:rPr>
+        <w:t>Порівняння</w:t>
+      </w:r>
+    </w:p>
+    <w:p>
+      <w:pPr>
+        <w:pStyle w:val="a4"/>
+        <w:numPr>
+          <w:ilvl w:val="0"/>
+          <w:numId w:val="12"/>
+        </w:numPr>
+        <w:spacing w:line="360" w:lineRule="auto"/>
+        <w:ind w:left="284" w:right="284" w:firstLine="709"/>
+        <w:jc w:val="both"/>
+        <w:rPr>
+          <w:bCs/>
+          <w:sz w:val="28"/>
+          <w:szCs w:val="28"/>
+        </w:rPr>
+      </w:pPr>
+      <w:r>
+        <w:rPr>
+          <w:bCs/>
+          <w:sz w:val="28"/>
+          <w:szCs w:val="28"/>
+        </w:rPr>
+        <w:t xml:space="preserve">Читабельність і безпека: </w:t>
+      </w:r>
+      <w:proofErr w:type="spellStart"/>
+      <w:r>
+        <w:rPr>
+          <w:bCs/>
+          <w:sz w:val="28"/>
+          <w:szCs w:val="28"/>
+        </w:rPr>
+        <w:t>Enum</w:t>
+      </w:r>
+      <w:proofErr w:type="spellEnd"/>
+      <w:r>
+        <w:rPr>
+          <w:bCs/>
+          <w:sz w:val="28"/>
+          <w:szCs w:val="28"/>
+        </w:rPr>
+        <w:t xml:space="preserve"> значно покращує читабельність і безпеку коду за рахунок використання іменованих констант, тоді як масиви можуть містити будь-які значення одного типу.</w:t>
+      </w:r>
+    </w:p>
+    <w:p>
+      <w:pPr>
+        <w:pStyle w:val="a4"/>
+        <w:numPr>
+          <w:ilvl w:val="0"/>
+          <w:numId w:val="12"/>
+        </w:numPr>
+        <w:spacing w:line="360" w:lineRule="auto"/>
+        <w:ind w:left="284" w:right="284" w:firstLine="709"/>
+        <w:jc w:val="both"/>
+        <w:rPr>
+          <w:bCs/>
+          <w:sz w:val="28"/>
+          <w:szCs w:val="28"/>
+        </w:rPr>
+      </w:pPr>
+      <w:r>
+        <w:rPr>
+          <w:bCs/>
+          <w:sz w:val="28"/>
+          <w:szCs w:val="28"/>
+        </w:rPr>
+        <w:t xml:space="preserve">Гнучкість: Масиви є більш гнучкими в зберіганні даних різних типів і розмірів, у той час як </w:t>
+      </w:r>
+      <w:proofErr w:type="spellStart"/>
+      <w:r>
+        <w:rPr>
+          <w:bCs/>
+          <w:sz w:val="28"/>
+          <w:szCs w:val="28"/>
+        </w:rPr>
+        <w:t>enum</w:t>
+      </w:r>
+      <w:proofErr w:type="spellEnd"/>
+      <w:r>
+        <w:rPr>
+          <w:bCs/>
+          <w:sz w:val="28"/>
+          <w:szCs w:val="28"/>
+        </w:rPr>
+        <w:t xml:space="preserve"> обмежений визначеним набором значень.</w:t>
+      </w:r>
+    </w:p>
+    <w:p>
+      <w:pPr>
+        <w:pStyle w:val="a4"/>
+        <w:numPr>
+          <w:ilvl w:val="0"/>
+          <w:numId w:val="12"/>
+        </w:numPr>
+        <w:spacing w:line="360" w:lineRule="auto"/>
+        <w:ind w:left="284" w:right="284" w:firstLine="709"/>
+        <w:jc w:val="both"/>
+        <w:rPr>
+          <w:bCs/>
+          <w:sz w:val="28"/>
+          <w:szCs w:val="28"/>
+        </w:rPr>
+      </w:pPr>
+      <w:r>
+        <w:rPr>
+          <w:bCs/>
+          <w:sz w:val="28"/>
+          <w:szCs w:val="28"/>
+        </w:rPr>
+        <w:t xml:space="preserve">Область застосування: </w:t>
+      </w:r>
+      <w:proofErr w:type="spellStart"/>
+      <w:r>
+        <w:rPr>
+          <w:bCs/>
+          <w:sz w:val="28"/>
+          <w:szCs w:val="28"/>
+        </w:rPr>
+        <w:t>Enum</w:t>
+      </w:r>
+      <w:proofErr w:type="spellEnd"/>
+      <w:r>
+        <w:rPr>
+          <w:bCs/>
+          <w:sz w:val="28"/>
+          <w:szCs w:val="28"/>
+        </w:rPr>
+        <w:t xml:space="preserve"> краще підходить для фіксованих наборів станів або опцій (наприклад, дні тижня, кольори), тоді як масиви використовуються для зберігання великих наборів однорідних даних (наприклад, список чисел, колекція об'єктів).</w:t>
+      </w:r>
     </w:p>
     <w:sectPr>
       <w:pgSz w:w="11906" w:h="16838"/>
@@ -12845,6 +16341,96 @@
 <file path=word/numbering.xml><?xml version="1.0" encoding="utf-8"?>
 <w:numbering xmlns:wpc="http://schemas.microsoft.com/office/word/2010/wordprocessingCanvas" xmlns:cx="http://schemas.microsoft.com/office/drawing/2014/chartex" xmlns:cx1="http://schemas.microsoft.com/office/drawing/2015/9/8/chartex" xmlns:cx2="http://schemas.microsoft.com/office/drawing/2015/10/21/chartex" xmlns:cx3="http://schemas.microsoft.com/office/drawing/2016/5/9/chartex" xmlns:cx4="http://schemas.microsoft.com/office/drawing/2016/5/10/chartex" xmlns:cx5="http://schemas.microsoft.com/office/drawing/2016/5/11/chartex" xmlns:cx6="http://schemas.microsoft.com/office/drawing/2016/5/12/chartex" xmlns:cx7="http://schemas.microsoft.com/office/drawing/2016/5/13/chartex" xmlns:cx8="http://schemas.microsoft.com/office/drawing/2016/5/14/chartex" xmlns:mc="http://schemas.openxmlformats.org/markup-compatibility/2006" xmlns:aink="http://schemas.microsoft.com/office/drawing/2016/ink" xmlns:am3d="http://schemas.microsoft.com/office/drawing/2017/model3d" xmlns:o="urn:schemas-microsoft-com:office:office" xmlns:oel="http://schemas.microsoft.com/office/2019/extlst" xmlns:r="http://schemas.openxmlformats.org/officeDocument/2006/relationships" xmlns:m="http://schemas.openxmlformats.org/officeDocument/2006/math" xmlns:v="urn:schemas-microsoft-com:vml" xmlns:wp14="http://schemas.microsoft.com/office/word/2010/wordprocessingDrawing" xmlns:wp="http://schemas.openxmlformats.org/drawingml/2006/wordprocessingDrawing" xmlns:w10="urn:schemas-microsoft-com:office:word" xmlns:w="http://schemas.openxmlformats.org/wordprocessingml/2006/main" xmlns:w14="http://schemas.microsoft.com/office/word/2010/wordml" xmlns:w15="http://schemas.microsoft.com/office/word/2012/wordml" xmlns:w16cex="http://schemas.microsoft.com/office/word/2018/wordml/cex" xmlns:w16cid="http://schemas.microsoft.com/office/word/2016/wordml/cid" xmlns:w16="http://schemas.microsoft.com/office/word/2018/wordml" xmlns:w16du="http://schemas.microsoft.com/office/word/2023/wordml/word16du" xmlns:w16sdtdh="http://schemas.microsoft.com/office/word/2020/wordml/sdtdatahash" xmlns:w16se="http://schemas.microsoft.com/office/word/2015/wordml/symex" xmlns:wpg="http://schemas.microsoft.com/office/word/2010/wordprocessingGroup" xmlns:wpi="http://schemas.microsoft.com/office/word/2010/wordprocessingInk" xmlns:wne="http://schemas.microsoft.com/office/word/2006/wordml" xmlns:wps="http://schemas.microsoft.com/office/word/2010/wordprocessingShape" mc:Ignorable="w14 w15 w16se w16cid w16 w16cex w16sdtdh w16du wp14">
   <w:abstractNum w:abstractNumId="0" w15:restartNumberingAfterBreak="0">
+    <w:nsid w:val="18A7032A"/>
+    <w:multiLevelType w:val="hybridMultilevel"/>
+    <w:tmpl w:val="EA0C5C02"/>
+    <w:lvl w:ilvl="0" w:tplc="267A717A">
+      <w:start w:val="1"/>
+      <w:numFmt w:val="decimal"/>
+      <w:lvlText w:val="%1."/>
+      <w:lvlJc w:val="left"/>
+      <w:pPr>
+        <w:ind w:left="1353" w:hanging="360"/>
+      </w:pPr>
+      <w:rPr>
+        <w:rFonts w:hint="default"/>
+        <w:lang w:val="ru-RU"/>
+      </w:rPr>
+    </w:lvl>
+    <w:lvl w:ilvl="1" w:tplc="20000019" w:tentative="1">
+      <w:start w:val="1"/>
+      <w:numFmt w:val="lowerLetter"/>
+      <w:lvlText w:val="%2."/>
+      <w:lvlJc w:val="left"/>
+      <w:pPr>
+        <w:ind w:left="2073" w:hanging="360"/>
+      </w:pPr>
+    </w:lvl>
+    <w:lvl w:ilvl="2" w:tplc="2000001B" w:tentative="1">
+      <w:start w:val="1"/>
+      <w:numFmt w:val="lowerRoman"/>
+      <w:lvlText w:val="%3."/>
+      <w:lvlJc w:val="right"/>
+      <w:pPr>
+        <w:ind w:left="2793" w:hanging="180"/>
+      </w:pPr>
+    </w:lvl>
+    <w:lvl w:ilvl="3" w:tplc="2000000F" w:tentative="1">
+      <w:start w:val="1"/>
+      <w:numFmt w:val="decimal"/>
+      <w:lvlText w:val="%4."/>
+      <w:lvlJc w:val="left"/>
+      <w:pPr>
+        <w:ind w:left="3513" w:hanging="360"/>
+      </w:pPr>
+    </w:lvl>
+    <w:lvl w:ilvl="4" w:tplc="20000019" w:tentative="1">
+      <w:start w:val="1"/>
+      <w:numFmt w:val="lowerLetter"/>
+      <w:lvlText w:val="%5."/>
+      <w:lvlJc w:val="left"/>
+      <w:pPr>
+        <w:ind w:left="4233" w:hanging="360"/>
+      </w:pPr>
+    </w:lvl>
+    <w:lvl w:ilvl="5" w:tplc="2000001B" w:tentative="1">
+      <w:start w:val="1"/>
+      <w:numFmt w:val="lowerRoman"/>
+      <w:lvlText w:val="%6."/>
+      <w:lvlJc w:val="right"/>
+      <w:pPr>
+        <w:ind w:left="4953" w:hanging="180"/>
+      </w:pPr>
+    </w:lvl>
+    <w:lvl w:ilvl="6" w:tplc="2000000F" w:tentative="1">
+      <w:start w:val="1"/>
+      <w:numFmt w:val="decimal"/>
+      <w:lvlText w:val="%7."/>
+      <w:lvlJc w:val="left"/>
+      <w:pPr>
+        <w:ind w:left="5673" w:hanging="360"/>
+      </w:pPr>
+    </w:lvl>
+    <w:lvl w:ilvl="7" w:tplc="20000019" w:tentative="1">
+      <w:start w:val="1"/>
+      <w:numFmt w:val="lowerLetter"/>
+      <w:lvlText w:val="%8."/>
+      <w:lvlJc w:val="left"/>
+      <w:pPr>
+        <w:ind w:left="6393" w:hanging="360"/>
+      </w:pPr>
+    </w:lvl>
+    <w:lvl w:ilvl="8" w:tplc="2000001B" w:tentative="1">
+      <w:start w:val="1"/>
+      <w:numFmt w:val="lowerRoman"/>
+      <w:lvlText w:val="%9."/>
+      <w:lvlJc w:val="right"/>
+      <w:pPr>
+        <w:ind w:left="7113" w:hanging="180"/>
+      </w:pPr>
+    </w:lvl>
+  </w:abstractNum>
+  <w:abstractNum w:abstractNumId="1" w15:restartNumberingAfterBreak="0">
     <w:nsid w:val="21E33F3A"/>
     <w:multiLevelType w:val="hybridMultilevel"/>
     <w:tmpl w:val="D674C266"/>
@@ -12933,7 +16519,7 @@
       </w:pPr>
     </w:lvl>
   </w:abstractNum>
-  <w:abstractNum w:abstractNumId="1" w15:restartNumberingAfterBreak="0">
+  <w:abstractNum w:abstractNumId="2" w15:restartNumberingAfterBreak="0">
     <w:nsid w:val="22BA77C0"/>
     <w:multiLevelType w:val="hybridMultilevel"/>
     <w:tmpl w:val="6638CAE8"/>
@@ -13022,7 +16608,120 @@
       </w:pPr>
     </w:lvl>
   </w:abstractNum>
-  <w:abstractNum w:abstractNumId="2" w15:restartNumberingAfterBreak="0">
+  <w:abstractNum w:abstractNumId="3" w15:restartNumberingAfterBreak="0">
+    <w:nsid w:val="29B30007"/>
+    <w:multiLevelType w:val="hybridMultilevel"/>
+    <w:tmpl w:val="5456CAE6"/>
+    <w:lvl w:ilvl="0" w:tplc="04220001">
+      <w:start w:val="1"/>
+      <w:numFmt w:val="bullet"/>
+      <w:lvlText w:val=""/>
+      <w:lvlJc w:val="left"/>
+      <w:pPr>
+        <w:ind w:left="1713" w:hanging="360"/>
+      </w:pPr>
+      <w:rPr>
+        <w:rFonts w:ascii="Symbol" w:hAnsi="Symbol" w:hint="default"/>
+      </w:rPr>
+    </w:lvl>
+    <w:lvl w:ilvl="1" w:tplc="04220003" w:tentative="1">
+      <w:start w:val="1"/>
+      <w:numFmt w:val="bullet"/>
+      <w:lvlText w:val="o"/>
+      <w:lvlJc w:val="left"/>
+      <w:pPr>
+        <w:ind w:left="2433" w:hanging="360"/>
+      </w:pPr>
+      <w:rPr>
+        <w:rFonts w:ascii="Courier New" w:hAnsi="Courier New" w:cs="Courier New" w:hint="default"/>
+      </w:rPr>
+    </w:lvl>
+    <w:lvl w:ilvl="2" w:tplc="04220005" w:tentative="1">
+      <w:start w:val="1"/>
+      <w:numFmt w:val="bullet"/>
+      <w:lvlText w:val=""/>
+      <w:lvlJc w:val="left"/>
+      <w:pPr>
+        <w:ind w:left="3153" w:hanging="360"/>
+      </w:pPr>
+      <w:rPr>
+        <w:rFonts w:ascii="Wingdings" w:hAnsi="Wingdings" w:hint="default"/>
+      </w:rPr>
+    </w:lvl>
+    <w:lvl w:ilvl="3" w:tplc="04220001" w:tentative="1">
+      <w:start w:val="1"/>
+      <w:numFmt w:val="bullet"/>
+      <w:lvlText w:val=""/>
+      <w:lvlJc w:val="left"/>
+      <w:pPr>
+        <w:ind w:left="3873" w:hanging="360"/>
+      </w:pPr>
+      <w:rPr>
+        <w:rFonts w:ascii="Symbol" w:hAnsi="Symbol" w:hint="default"/>
+      </w:rPr>
+    </w:lvl>
+    <w:lvl w:ilvl="4" w:tplc="04220003" w:tentative="1">
+      <w:start w:val="1"/>
+      <w:numFmt w:val="bullet"/>
+      <w:lvlText w:val="o"/>
+      <w:lvlJc w:val="left"/>
+      <w:pPr>
+        <w:ind w:left="4593" w:hanging="360"/>
+      </w:pPr>
+      <w:rPr>
+        <w:rFonts w:ascii="Courier New" w:hAnsi="Courier New" w:cs="Courier New" w:hint="default"/>
+      </w:rPr>
+    </w:lvl>
+    <w:lvl w:ilvl="5" w:tplc="04220005" w:tentative="1">
+      <w:start w:val="1"/>
+      <w:numFmt w:val="bullet"/>
+      <w:lvlText w:val=""/>
+      <w:lvlJc w:val="left"/>
+      <w:pPr>
+        <w:ind w:left="5313" w:hanging="360"/>
+      </w:pPr>
+      <w:rPr>
+        <w:rFonts w:ascii="Wingdings" w:hAnsi="Wingdings" w:hint="default"/>
+      </w:rPr>
+    </w:lvl>
+    <w:lvl w:ilvl="6" w:tplc="04220001" w:tentative="1">
+      <w:start w:val="1"/>
+      <w:numFmt w:val="bullet"/>
+      <w:lvlText w:val=""/>
+      <w:lvlJc w:val="left"/>
+      <w:pPr>
+        <w:ind w:left="6033" w:hanging="360"/>
+      </w:pPr>
+      <w:rPr>
+        <w:rFonts w:ascii="Symbol" w:hAnsi="Symbol" w:hint="default"/>
+      </w:rPr>
+    </w:lvl>
+    <w:lvl w:ilvl="7" w:tplc="04220003" w:tentative="1">
+      <w:start w:val="1"/>
+      <w:numFmt w:val="bullet"/>
+      <w:lvlText w:val="o"/>
+      <w:lvlJc w:val="left"/>
+      <w:pPr>
+        <w:ind w:left="6753" w:hanging="360"/>
+      </w:pPr>
+      <w:rPr>
+        <w:rFonts w:ascii="Courier New" w:hAnsi="Courier New" w:cs="Courier New" w:hint="default"/>
+      </w:rPr>
+    </w:lvl>
+    <w:lvl w:ilvl="8" w:tplc="04220005" w:tentative="1">
+      <w:start w:val="1"/>
+      <w:numFmt w:val="bullet"/>
+      <w:lvlText w:val=""/>
+      <w:lvlJc w:val="left"/>
+      <w:pPr>
+        <w:ind w:left="7473" w:hanging="360"/>
+      </w:pPr>
+      <w:rPr>
+        <w:rFonts w:ascii="Wingdings" w:hAnsi="Wingdings" w:hint="default"/>
+      </w:rPr>
+    </w:lvl>
+  </w:abstractNum>
+  <w:abstractNum w:abstractNumId="4" w15:restartNumberingAfterBreak="0">
     <w:nsid w:val="2A054216"/>
     <w:multiLevelType w:val="hybridMultilevel"/>
     <w:tmpl w:val="6FE07B84"/>
@@ -13111,7 +16810,7 @@
       </w:pPr>
     </w:lvl>
   </w:abstractNum>
-  <w:abstractNum w:abstractNumId="3" w15:restartNumberingAfterBreak="0">
+  <w:abstractNum w:abstractNumId="5" w15:restartNumberingAfterBreak="0">
     <w:nsid w:val="2C963E0B"/>
     <w:multiLevelType w:val="hybridMultilevel"/>
     <w:tmpl w:val="A3E28AC4"/>
@@ -13200,7 +16899,7 @@
       </w:pPr>
     </w:lvl>
   </w:abstractNum>
-  <w:abstractNum w:abstractNumId="4" w15:restartNumberingAfterBreak="0">
+  <w:abstractNum w:abstractNumId="6" w15:restartNumberingAfterBreak="0">
     <w:nsid w:val="3911133F"/>
     <w:multiLevelType w:val="hybridMultilevel"/>
     <w:tmpl w:val="A2F05444"/>
@@ -13289,7 +16988,7 @@
       </w:pPr>
     </w:lvl>
   </w:abstractNum>
-  <w:abstractNum w:abstractNumId="5" w15:restartNumberingAfterBreak="0">
+  <w:abstractNum w:abstractNumId="7" w15:restartNumberingAfterBreak="0">
     <w:nsid w:val="65EC49AF"/>
     <w:multiLevelType w:val="hybridMultilevel"/>
     <w:tmpl w:val="6FE07B84"/>
@@ -13378,7 +17077,7 @@
       </w:pPr>
     </w:lvl>
   </w:abstractNum>
-  <w:abstractNum w:abstractNumId="6" w15:restartNumberingAfterBreak="0">
+  <w:abstractNum w:abstractNumId="8" w15:restartNumberingAfterBreak="0">
     <w:nsid w:val="6B2B21B2"/>
     <w:multiLevelType w:val="hybridMultilevel"/>
     <w:tmpl w:val="CA84B268"/>
@@ -13467,7 +17166,7 @@
       </w:pPr>
     </w:lvl>
   </w:abstractNum>
-  <w:abstractNum w:abstractNumId="7" w15:restartNumberingAfterBreak="0">
+  <w:abstractNum w:abstractNumId="9" w15:restartNumberingAfterBreak="0">
     <w:nsid w:val="6DE3687A"/>
     <w:multiLevelType w:val="hybridMultilevel"/>
     <w:tmpl w:val="382C71F6"/>
@@ -13556,7 +17255,7 @@
       </w:pPr>
     </w:lvl>
   </w:abstractNum>
-  <w:abstractNum w:abstractNumId="8" w15:restartNumberingAfterBreak="0">
+  <w:abstractNum w:abstractNumId="10" w15:restartNumberingAfterBreak="0">
     <w:nsid w:val="709D7D30"/>
     <w:multiLevelType w:val="hybridMultilevel"/>
     <w:tmpl w:val="44C22B9A"/>
@@ -13645,7 +17344,7 @@
       </w:pPr>
     </w:lvl>
   </w:abstractNum>
-  <w:abstractNum w:abstractNumId="9" w15:restartNumberingAfterBreak="0">
+  <w:abstractNum w:abstractNumId="11" w15:restartNumberingAfterBreak="0">
     <w:nsid w:val="782F698E"/>
     <w:multiLevelType w:val="hybridMultilevel"/>
     <w:tmpl w:val="6FE07B84"/>
@@ -13735,34 +17434,40 @@
     </w:lvl>
   </w:abstractNum>
   <w:num w:numId="1" w16cid:durableId="684674944">
+    <w:abstractNumId w:val="7"/>
+  </w:num>
+  <w:num w:numId="2" w16cid:durableId="441458023">
+    <w:abstractNumId w:val="4"/>
+  </w:num>
+  <w:num w:numId="3" w16cid:durableId="883903148">
+    <w:abstractNumId w:val="11"/>
+  </w:num>
+  <w:num w:numId="4" w16cid:durableId="1263804272">
+    <w:abstractNumId w:val="1"/>
+  </w:num>
+  <w:num w:numId="5" w16cid:durableId="861823360">
+    <w:abstractNumId w:val="10"/>
+  </w:num>
+  <w:num w:numId="6" w16cid:durableId="1895656748">
+    <w:abstractNumId w:val="6"/>
+  </w:num>
+  <w:num w:numId="7" w16cid:durableId="848056996">
     <w:abstractNumId w:val="5"/>
   </w:num>
-  <w:num w:numId="2" w16cid:durableId="441458023">
+  <w:num w:numId="8" w16cid:durableId="2003922643">
+    <w:abstractNumId w:val="8"/>
+  </w:num>
+  <w:num w:numId="9" w16cid:durableId="307054299">
     <w:abstractNumId w:val="2"/>
   </w:num>
-  <w:num w:numId="3" w16cid:durableId="883903148">
+  <w:num w:numId="10" w16cid:durableId="2007786689">
     <w:abstractNumId w:val="9"/>
   </w:num>
-  <w:num w:numId="4" w16cid:durableId="1263804272">
+  <w:num w:numId="11" w16cid:durableId="740561977">
     <w:abstractNumId w:val="0"/>
   </w:num>
-  <w:num w:numId="5" w16cid:durableId="861823360">
-    <w:abstractNumId w:val="8"/>
-  </w:num>
-  <w:num w:numId="6" w16cid:durableId="1895656748">
-    <w:abstractNumId w:val="4"/>
-  </w:num>
-  <w:num w:numId="7" w16cid:durableId="848056996">
+  <w:num w:numId="12" w16cid:durableId="330639676">
     <w:abstractNumId w:val="3"/>
-  </w:num>
-  <w:num w:numId="8" w16cid:durableId="2003922643">
-    <w:abstractNumId w:val="6"/>
-  </w:num>
-  <w:num w:numId="9" w16cid:durableId="307054299">
-    <w:abstractNumId w:val="1"/>
-  </w:num>
-  <w:num w:numId="10" w16cid:durableId="2007786689">
-    <w:abstractNumId w:val="7"/>
   </w:num>
 </w:numbering>
 </file>

</xml_diff>